<commit_message>
update solution and result
</commit_message>
<xml_diff>
--- a/pd3_wyniki.docx
+++ b/pd3_wyniki.docx
@@ -1,6 +1,6 @@
 
 <file path=word/document.xml><?xml version="1.0" encoding="utf-8"?>
-<w:document xmlns:wpc="http://schemas.microsoft.com/office/word/2010/wordprocessingCanvas" xmlns:cx="http://schemas.microsoft.com/office/drawing/2014/chartex" xmlns:cx1="http://schemas.microsoft.com/office/drawing/2015/9/8/chartex" xmlns:cx2="http://schemas.microsoft.com/office/drawing/2015/10/21/chartex" xmlns:cx3="http://schemas.microsoft.com/office/drawing/2016/5/9/chartex" xmlns:cx4="http://schemas.microsoft.com/office/drawing/2016/5/10/chartex" xmlns:cx5="http://schemas.microsoft.com/office/drawing/2016/5/11/chartex" xmlns:cx6="http://schemas.microsoft.com/office/drawing/2016/5/12/chartex" xmlns:cx7="http://schemas.microsoft.com/office/drawing/2016/5/13/chartex" xmlns:cx8="http://schemas.microsoft.com/office/drawing/2016/5/14/chartex" xmlns:mc="http://schemas.openxmlformats.org/markup-compatibility/2006" xmlns:aink="http://schemas.microsoft.com/office/drawing/2016/ink" xmlns:am3d="http://schemas.microsoft.com/office/drawing/2017/model3d" xmlns:o="urn:schemas-microsoft-com:office:office" xmlns:r="http://schemas.openxmlformats.org/officeDocument/2006/relationships" xmlns:m="http://schemas.openxmlformats.org/officeDocument/2006/math" xmlns:v="urn:schemas-microsoft-com:vml" xmlns:wp14="http://schemas.microsoft.com/office/word/2010/wordprocessingDrawing" xmlns:wp="http://schemas.openxmlformats.org/drawingml/2006/wordprocessingDrawing" xmlns:w10="urn:schemas-microsoft-com:office:word" xmlns:w="http://schemas.openxmlformats.org/wordprocessingml/2006/main" xmlns:w14="http://schemas.microsoft.com/office/word/2010/wordml" xmlns:w15="http://schemas.microsoft.com/office/word/2012/wordml" xmlns:w16cid="http://schemas.microsoft.com/office/word/2016/wordml/cid" xmlns:w16se="http://schemas.microsoft.com/office/word/2015/wordml/symex" xmlns:wpg="http://schemas.microsoft.com/office/word/2010/wordprocessingGroup" xmlns:wpi="http://schemas.microsoft.com/office/word/2010/wordprocessingInk" xmlns:wne="http://schemas.microsoft.com/office/word/2006/wordml" xmlns:wps="http://schemas.microsoft.com/office/word/2010/wordprocessingShape" mc:Ignorable="w14 w15 w16se w16cid wp14">
+<w:document xmlns:wpc="http://schemas.microsoft.com/office/word/2010/wordprocessingCanvas" xmlns:cx="http://schemas.microsoft.com/office/drawing/2014/chartex" xmlns:cx1="http://schemas.microsoft.com/office/drawing/2015/9/8/chartex" xmlns:cx2="http://schemas.microsoft.com/office/drawing/2015/10/21/chartex" xmlns:cx3="http://schemas.microsoft.com/office/drawing/2016/5/9/chartex" xmlns:cx4="http://schemas.microsoft.com/office/drawing/2016/5/10/chartex" xmlns:cx5="http://schemas.microsoft.com/office/drawing/2016/5/11/chartex" xmlns:cx6="http://schemas.microsoft.com/office/drawing/2016/5/12/chartex" xmlns:cx7="http://schemas.microsoft.com/office/drawing/2016/5/13/chartex" xmlns:cx8="http://schemas.microsoft.com/office/drawing/2016/5/14/chartex" xmlns:mc="http://schemas.openxmlformats.org/markup-compatibility/2006" xmlns:aink="http://schemas.microsoft.com/office/drawing/2016/ink" xmlns:am3d="http://schemas.microsoft.com/office/drawing/2017/model3d" xmlns:o="urn:schemas-microsoft-com:office:office" xmlns:r="http://schemas.openxmlformats.org/officeDocument/2006/relationships" xmlns:m="http://schemas.openxmlformats.org/officeDocument/2006/math" xmlns:v="urn:schemas-microsoft-com:vml" xmlns:wp14="http://schemas.microsoft.com/office/word/2010/wordprocessingDrawing" xmlns:wp="http://schemas.openxmlformats.org/drawingml/2006/wordprocessingDrawing" xmlns:w10="urn:schemas-microsoft-com:office:word" xmlns:w="http://schemas.openxmlformats.org/wordprocessingml/2006/main" xmlns:w14="http://schemas.microsoft.com/office/word/2010/wordml" xmlns:w15="http://schemas.microsoft.com/office/word/2012/wordml" xmlns:w16cex="http://schemas.microsoft.com/office/word/2018/wordml/cex" xmlns:w16cid="http://schemas.microsoft.com/office/word/2016/wordml/cid" xmlns:w16="http://schemas.microsoft.com/office/word/2018/wordml" xmlns:w16sdtdh="http://schemas.microsoft.com/office/word/2020/wordml/sdtdatahash" xmlns:w16se="http://schemas.microsoft.com/office/word/2015/wordml/symex" xmlns:wpg="http://schemas.microsoft.com/office/word/2010/wordprocessingGroup" xmlns:wpi="http://schemas.microsoft.com/office/word/2010/wordprocessingInk" xmlns:wne="http://schemas.microsoft.com/office/word/2006/wordml" xmlns:wps="http://schemas.microsoft.com/office/word/2010/wordprocessingShape" mc:Ignorable="w14 w15 w16se w16cid w16 w16cex w16sdtdh wp14">
   <w:body>
     <w:p>
       <w:pPr>
@@ -12,21 +12,7 @@
         <w:rPr>
           <w:lang w:val="en-US"/>
         </w:rPr>
-        <w:t>#</w:t>
-      </w:r>
-      <w:proofErr w:type="spellStart"/>
-      <w:r>
-        <w:rPr>
-          <w:lang w:val="en-US"/>
-        </w:rPr>
-        <w:t>Zadania</w:t>
-      </w:r>
-      <w:proofErr w:type="spellEnd"/>
-      <w:r>
-        <w:rPr>
-          <w:lang w:val="en-US"/>
-        </w:rPr>
-        <w:t>:</w:t>
+        <w:t>#Zadania:</w:t>
       </w:r>
     </w:p>
     <w:p>
@@ -39,21 +25,7 @@
         <w:rPr>
           <w:lang w:val="en-US"/>
         </w:rPr>
-        <w:t>#</w:t>
-      </w:r>
-      <w:proofErr w:type="spellStart"/>
-      <w:r>
-        <w:rPr>
-          <w:lang w:val="en-US"/>
-        </w:rPr>
-        <w:t>1.Utworz</w:t>
-      </w:r>
-      <w:proofErr w:type="spellEnd"/>
-      <w:r>
-        <w:rPr>
-          <w:lang w:val="en-US"/>
-        </w:rPr>
-        <w:t xml:space="preserve"> </w:t>
+        <w:t xml:space="preserve">#1.Utworz </w:t>
       </w:r>
       <w:proofErr w:type="spellStart"/>
       <w:r>
@@ -100,15 +72,7 @@
     </w:p>
     <w:p>
       <w:r>
-        <w:t>#</w:t>
-      </w:r>
-      <w:proofErr w:type="spellStart"/>
-      <w:r>
-        <w:t>ktora</w:t>
-      </w:r>
-      <w:proofErr w:type="spellEnd"/>
-      <w:r>
-        <w:t xml:space="preserve"> </w:t>
+        <w:t xml:space="preserve">#ktora </w:t>
       </w:r>
       <w:proofErr w:type="spellStart"/>
       <w:r>
@@ -153,15 +117,7 @@
     </w:p>
     <w:p>
       <w:r>
-        <w:t>#</w:t>
-      </w:r>
-      <w:proofErr w:type="spellStart"/>
-      <w:r>
-        <w:t>wartosci</w:t>
-      </w:r>
-      <w:proofErr w:type="spellEnd"/>
-      <w:r>
-        <w:t xml:space="preserve">(sortowanie po kolumnie </w:t>
+        <w:t xml:space="preserve">#wartosci(sortowanie po kolumnie </w:t>
       </w:r>
       <w:proofErr w:type="spellStart"/>
       <w:r>
@@ -245,8 +201,11 @@
     </w:p>
     <w:p>
       <w:r>
+        <w:rPr>
+          <w:noProof/>
+        </w:rPr>
         <w:drawing>
-          <wp:inline distT="0" distB="0" distL="0" distR="0" wp14:anchorId="561BDAFB" wp14:editId="7084A98F">
+          <wp:inline distT="0" distB="0" distL="0" distR="0" wp14:anchorId="661676E9" wp14:editId="06DCABA1">
             <wp:extent cx="5760720" cy="2343785"/>
             <wp:effectExtent l="0" t="0" r="0" b="0"/>
             <wp:docPr id="1" name="Obraz 1"/>
@@ -322,14 +281,27 @@
               <w:rPr>
                 <w:lang w:val="en-US"/>
               </w:rPr>
-              <w:t>#View(</w:t>
-            </w:r>
-            <w:proofErr w:type="spellStart"/>
-            <w:r>
-              <w:rPr>
-                <w:lang w:val="en-US"/>
-              </w:rPr>
-              <w:t>konta1</w:t>
+              <w:t>#View(konta1)</w:t>
+            </w:r>
+          </w:p>
+          <w:p>
+            <w:pPr>
+              <w:rPr>
+                <w:lang w:val="en-US"/>
+              </w:rPr>
+            </w:pPr>
+            <w:r>
+              <w:rPr>
+                <w:lang w:val="en-US"/>
+              </w:rPr>
+              <w:t>class(</w:t>
+            </w:r>
+            <w:proofErr w:type="spellStart"/>
+            <w:r>
+              <w:rPr>
+                <w:lang w:val="en-US"/>
+              </w:rPr>
+              <w:t>df_konta1</w:t>
             </w:r>
             <w:proofErr w:type="spellEnd"/>
             <w:r>
@@ -345,11 +317,19 @@
                 <w:lang w:val="en-US"/>
               </w:rPr>
             </w:pPr>
-            <w:r>
-              <w:rPr>
-                <w:lang w:val="en-US"/>
-              </w:rPr>
-              <w:t>class(</w:t>
+            <w:proofErr w:type="spellStart"/>
+            <w:r>
+              <w:rPr>
+                <w:lang w:val="en-US"/>
+              </w:rPr>
+              <w:t>object.size</w:t>
+            </w:r>
+            <w:proofErr w:type="spellEnd"/>
+            <w:r>
+              <w:rPr>
+                <w:lang w:val="en-US"/>
+              </w:rPr>
+              <w:t>(</w:t>
             </w:r>
             <w:proofErr w:type="spellStart"/>
             <w:r>
@@ -372,41 +352,6 @@
                 <w:lang w:val="en-US"/>
               </w:rPr>
             </w:pPr>
-            <w:proofErr w:type="spellStart"/>
-            <w:r>
-              <w:rPr>
-                <w:lang w:val="en-US"/>
-              </w:rPr>
-              <w:t>object.size</w:t>
-            </w:r>
-            <w:proofErr w:type="spellEnd"/>
-            <w:r>
-              <w:rPr>
-                <w:lang w:val="en-US"/>
-              </w:rPr>
-              <w:t>(</w:t>
-            </w:r>
-            <w:proofErr w:type="spellStart"/>
-            <w:r>
-              <w:rPr>
-                <w:lang w:val="en-US"/>
-              </w:rPr>
-              <w:t>df_konta1</w:t>
-            </w:r>
-            <w:proofErr w:type="spellEnd"/>
-            <w:r>
-              <w:rPr>
-                <w:lang w:val="en-US"/>
-              </w:rPr>
-              <w:t>)</w:t>
-            </w:r>
-          </w:p>
-          <w:p>
-            <w:pPr>
-              <w:rPr>
-                <w:lang w:val="en-US"/>
-              </w:rPr>
-            </w:pPr>
           </w:p>
           <w:p>
             <w:pPr>
@@ -488,21 +433,7 @@
               <w:rPr>
                 <w:lang w:val="en-US"/>
               </w:rPr>
-              <w:t xml:space="preserve">  #</w:t>
-            </w:r>
-            <w:proofErr w:type="spellStart"/>
-            <w:r>
-              <w:rPr>
-                <w:lang w:val="en-US"/>
-              </w:rPr>
-              <w:t>sprawdzanie</w:t>
-            </w:r>
-            <w:proofErr w:type="spellEnd"/>
-            <w:r>
-              <w:rPr>
-                <w:lang w:val="en-US"/>
-              </w:rPr>
-              <w:t xml:space="preserve"> </w:t>
+              <w:t xml:space="preserve">  #sprawdzanie </w:t>
             </w:r>
             <w:proofErr w:type="spellStart"/>
             <w:r>
@@ -1275,14 +1206,13 @@
         </w:tc>
       </w:tr>
     </w:tbl>
-    <w:p/>
-    <w:p/>
     <w:p>
       <w:pPr>
         <w:pStyle w:val="Nagwek2"/>
       </w:pPr>
       <w:proofErr w:type="spellStart"/>
       <w:r>
+        <w:lastRenderedPageBreak/>
         <w:t>Zad.2</w:t>
       </w:r>
       <w:proofErr w:type="spellEnd"/>
@@ -1297,15 +1227,7 @@
     </w:p>
     <w:p>
       <w:r>
-        <w:t>#</w:t>
-      </w:r>
-      <w:proofErr w:type="spellStart"/>
-      <w:r>
-        <w:t>2.Tak</w:t>
-      </w:r>
-      <w:proofErr w:type="spellEnd"/>
-      <w:r>
-        <w:t xml:space="preserve"> jak w 1 tylko z </w:t>
+        <w:t xml:space="preserve">#2.Tak jak w 1 tylko z </w:t>
       </w:r>
       <w:proofErr w:type="spellStart"/>
       <w:r>
@@ -1326,38 +1248,32 @@
     </w:p>
     <w:p>
       <w:r>
-        <w:t>#</w:t>
+        <w:t xml:space="preserve">#przyklad </w:t>
       </w:r>
       <w:proofErr w:type="spellStart"/>
       <w:r>
-        <w:t>przyklad</w:t>
+        <w:t>naglowka</w:t>
       </w:r>
       <w:proofErr w:type="spellEnd"/>
       <w:r>
-        <w:t xml:space="preserve"> </w:t>
-      </w:r>
-      <w:proofErr w:type="spellStart"/>
-      <w:r>
-        <w:t>naglowka</w:t>
-      </w:r>
-      <w:proofErr w:type="spellEnd"/>
-      <w:r>
         <w:t>:</w:t>
-      </w:r>
-    </w:p>
-    <w:p/>
-    <w:p>
-      <w:r>
-        <w:t>Wynik działania</w:t>
       </w:r>
     </w:p>
     <w:p>
       <w:r>
+        <w:t>Wynik działania</w:t>
+      </w:r>
+    </w:p>
+    <w:p>
+      <w:r>
+        <w:rPr>
+          <w:noProof/>
+        </w:rPr>
         <w:drawing>
-          <wp:inline distT="0" distB="0" distL="0" distR="0" wp14:anchorId="138858C1" wp14:editId="0DF0A5C1">
-            <wp:extent cx="5760720" cy="2087880"/>
-            <wp:effectExtent l="0" t="0" r="0" b="7620"/>
-            <wp:docPr id="2" name="Obraz 2"/>
+          <wp:inline distT="0" distB="0" distL="0" distR="0" wp14:anchorId="065AFF3A" wp14:editId="6BFE169B">
+            <wp:extent cx="5753100" cy="3552825"/>
+            <wp:effectExtent l="0" t="0" r="0" b="9525"/>
+            <wp:docPr id="3" name="Obraz 3"/>
             <wp:cNvGraphicFramePr>
               <a:graphicFrameLocks xmlns:a="http://schemas.openxmlformats.org/drawingml/2006/main" noChangeAspect="1"/>
             </wp:cNvGraphicFramePr>
@@ -1365,23 +1281,36 @@
               <a:graphicData uri="http://schemas.openxmlformats.org/drawingml/2006/picture">
                 <pic:pic xmlns:pic="http://schemas.openxmlformats.org/drawingml/2006/picture">
                   <pic:nvPicPr>
-                    <pic:cNvPr id="1" name=""/>
-                    <pic:cNvPicPr/>
+                    <pic:cNvPr id="0" name="Picture 1"/>
+                    <pic:cNvPicPr>
+                      <a:picLocks noChangeAspect="1" noChangeArrowheads="1"/>
+                    </pic:cNvPicPr>
                   </pic:nvPicPr>
                   <pic:blipFill>
-                    <a:blip r:embed="rId5"/>
+                    <a:blip r:embed="rId5">
+                      <a:extLst>
+                        <a:ext uri="{28A0092B-C50C-407E-A947-70E740481C1C}">
+                          <a14:useLocalDpi xmlns:a14="http://schemas.microsoft.com/office/drawing/2010/main" val="0"/>
+                        </a:ext>
+                      </a:extLst>
+                    </a:blip>
+                    <a:srcRect/>
                     <a:stretch>
                       <a:fillRect/>
                     </a:stretch>
                   </pic:blipFill>
-                  <pic:spPr>
+                  <pic:spPr bwMode="auto">
                     <a:xfrm>
                       <a:off x="0" y="0"/>
-                      <a:ext cx="5760720" cy="2087880"/>
+                      <a:ext cx="5753100" cy="3552825"/>
                     </a:xfrm>
                     <a:prstGeom prst="rect">
                       <a:avLst/>
                     </a:prstGeom>
+                    <a:noFill/>
+                    <a:ln>
+                      <a:noFill/>
+                    </a:ln>
                   </pic:spPr>
                 </pic:pic>
               </a:graphicData>
@@ -1411,20 +1340,13 @@
           </w:tcPr>
           <w:p>
             <w:r>
+              <w:lastRenderedPageBreak/>
               <w:t>##########################################</w:t>
             </w:r>
           </w:p>
           <w:p>
             <w:r>
-              <w:t>#</w:t>
-            </w:r>
-            <w:proofErr w:type="spellStart"/>
-            <w:r>
-              <w:t>2.Tak</w:t>
-            </w:r>
-            <w:proofErr w:type="spellEnd"/>
-            <w:r>
-              <w:t xml:space="preserve"> jak w 1 tylko z </w:t>
+              <w:t xml:space="preserve">#2.Tak jak w 1 tylko z </w:t>
             </w:r>
             <w:proofErr w:type="spellStart"/>
             <w:r>
@@ -1453,21 +1375,7 @@
               <w:rPr>
                 <w:lang w:val="en-US"/>
               </w:rPr>
-              <w:t>#</w:t>
-            </w:r>
-            <w:proofErr w:type="spellStart"/>
-            <w:r>
-              <w:rPr>
-                <w:lang w:val="en-US"/>
-              </w:rPr>
-              <w:t>przyklad</w:t>
-            </w:r>
-            <w:proofErr w:type="spellEnd"/>
-            <w:r>
-              <w:rPr>
-                <w:lang w:val="en-US"/>
-              </w:rPr>
-              <w:t xml:space="preserve"> </w:t>
+              <w:t xml:space="preserve">#przyklad </w:t>
             </w:r>
             <w:proofErr w:type="spellStart"/>
             <w:r>
@@ -1509,7 +1417,7 @@
               <w:rPr>
                 <w:lang w:val="en-US"/>
               </w:rPr>
-              <w:t>rankAccountBigDatatoChunk</w:t>
+              <w:t>rankAccountBigDatatoChunkV2</w:t>
             </w:r>
             <w:proofErr w:type="spellEnd"/>
             <w:r>
@@ -1720,6 +1628,1473 @@
               <w:rPr>
                 <w:lang w:val="en-US"/>
               </w:rPr>
+              <w:t xml:space="preserve">  if(</w:t>
+            </w:r>
+            <w:proofErr w:type="spellStart"/>
+            <w:r>
+              <w:rPr>
+                <w:lang w:val="en-US"/>
+              </w:rPr>
+              <w:t>data1</w:t>
+            </w:r>
+            <w:proofErr w:type="spellEnd"/>
+            <w:r>
+              <w:rPr>
+                <w:lang w:val="en-US"/>
+              </w:rPr>
+              <w:t>[,</w:t>
+            </w:r>
+            <w:proofErr w:type="spellStart"/>
+            <w:r>
+              <w:rPr>
+                <w:lang w:val="en-US"/>
+              </w:rPr>
+              <w:t>colName</w:t>
+            </w:r>
+            <w:proofErr w:type="spellEnd"/>
+            <w:r>
+              <w:rPr>
+                <w:lang w:val="en-US"/>
+              </w:rPr>
+              <w:t xml:space="preserve">] != </w:t>
+            </w:r>
+            <w:proofErr w:type="spellStart"/>
+            <w:r>
+              <w:rPr>
+                <w:lang w:val="en-US"/>
+              </w:rPr>
+              <w:t>groupName</w:t>
+            </w:r>
+            <w:proofErr w:type="spellEnd"/>
+            <w:r>
+              <w:rPr>
+                <w:lang w:val="en-US"/>
+              </w:rPr>
+              <w:t>)</w:t>
+            </w:r>
+          </w:p>
+          <w:p>
+            <w:pPr>
+              <w:rPr>
+                <w:lang w:val="en-US"/>
+              </w:rPr>
+            </w:pPr>
+            <w:r>
+              <w:rPr>
+                <w:lang w:val="en-US"/>
+              </w:rPr>
+              <w:t xml:space="preserve">  {</w:t>
+            </w:r>
+          </w:p>
+          <w:p>
+            <w:pPr>
+              <w:rPr>
+                <w:lang w:val="en-US"/>
+              </w:rPr>
+            </w:pPr>
+            <w:r>
+              <w:rPr>
+                <w:lang w:val="en-US"/>
+              </w:rPr>
+              <w:t xml:space="preserve">    data &lt;- data[0,]</w:t>
+            </w:r>
+          </w:p>
+          <w:p>
+            <w:pPr>
+              <w:rPr>
+                <w:lang w:val="en-US"/>
+              </w:rPr>
+            </w:pPr>
+            <w:r>
+              <w:rPr>
+                <w:lang w:val="en-US"/>
+              </w:rPr>
+              <w:t xml:space="preserve">    </w:t>
+            </w:r>
+            <w:proofErr w:type="spellStart"/>
+            <w:r>
+              <w:rPr>
+                <w:lang w:val="en-US"/>
+              </w:rPr>
+              <w:t>safe_trigger</w:t>
+            </w:r>
+            <w:proofErr w:type="spellEnd"/>
+            <w:r>
+              <w:rPr>
+                <w:lang w:val="en-US"/>
+              </w:rPr>
+              <w:t xml:space="preserve"> = 1</w:t>
+            </w:r>
+          </w:p>
+          <w:p>
+            <w:pPr>
+              <w:rPr>
+                <w:lang w:val="en-US"/>
+              </w:rPr>
+            </w:pPr>
+            <w:r>
+              <w:rPr>
+                <w:lang w:val="en-US"/>
+              </w:rPr>
+              <w:t xml:space="preserve">  }</w:t>
+            </w:r>
+          </w:p>
+          <w:p>
+            <w:pPr>
+              <w:rPr>
+                <w:lang w:val="en-US"/>
+              </w:rPr>
+            </w:pPr>
+          </w:p>
+          <w:p>
+            <w:pPr>
+              <w:rPr>
+                <w:lang w:val="en-US"/>
+              </w:rPr>
+            </w:pPr>
+          </w:p>
+          <w:p>
+            <w:pPr>
+              <w:rPr>
+                <w:lang w:val="en-US"/>
+              </w:rPr>
+            </w:pPr>
+            <w:r>
+              <w:rPr>
+                <w:lang w:val="en-US"/>
+              </w:rPr>
+              <w:t xml:space="preserve">  #print(paste0("data: ", data))</w:t>
+            </w:r>
+          </w:p>
+          <w:p>
+            <w:pPr>
+              <w:rPr>
+                <w:lang w:val="en-US"/>
+              </w:rPr>
+            </w:pPr>
+            <w:r>
+              <w:rPr>
+                <w:lang w:val="en-US"/>
+              </w:rPr>
+              <w:t xml:space="preserve">  #columnNames&lt;-names(data)</w:t>
+            </w:r>
+          </w:p>
+          <w:p>
+            <w:pPr>
+              <w:rPr>
+                <w:lang w:val="en-US"/>
+              </w:rPr>
+            </w:pPr>
+            <w:r>
+              <w:rPr>
+                <w:lang w:val="en-US"/>
+              </w:rPr>
+              <w:t xml:space="preserve">  #print(paste0("columnNames: ", </w:t>
+            </w:r>
+            <w:proofErr w:type="spellStart"/>
+            <w:r>
+              <w:rPr>
+                <w:lang w:val="en-US"/>
+              </w:rPr>
+              <w:t>columnNames</w:t>
+            </w:r>
+            <w:proofErr w:type="spellEnd"/>
+            <w:r>
+              <w:rPr>
+                <w:lang w:val="en-US"/>
+              </w:rPr>
+              <w:t>))</w:t>
+            </w:r>
+          </w:p>
+          <w:p>
+            <w:pPr>
+              <w:rPr>
+                <w:lang w:val="en-US"/>
+              </w:rPr>
+            </w:pPr>
+            <w:r>
+              <w:rPr>
+                <w:lang w:val="en-US"/>
+              </w:rPr>
+              <w:t xml:space="preserve">  #View(data)</w:t>
+            </w:r>
+          </w:p>
+          <w:p>
+            <w:pPr>
+              <w:rPr>
+                <w:lang w:val="en-US"/>
+              </w:rPr>
+            </w:pPr>
+            <w:r>
+              <w:rPr>
+                <w:lang w:val="en-US"/>
+              </w:rPr>
+              <w:t xml:space="preserve">  #print(class(data))</w:t>
+            </w:r>
+          </w:p>
+          <w:p>
+            <w:pPr>
+              <w:rPr>
+                <w:lang w:val="en-US"/>
+              </w:rPr>
+            </w:pPr>
+            <w:r>
+              <w:rPr>
+                <w:lang w:val="en-US"/>
+              </w:rPr>
+              <w:t xml:space="preserve">  #print(object.size(data))</w:t>
+            </w:r>
+          </w:p>
+          <w:p>
+            <w:pPr>
+              <w:rPr>
+                <w:lang w:val="en-US"/>
+              </w:rPr>
+            </w:pPr>
+            <w:r>
+              <w:rPr>
+                <w:lang w:val="en-US"/>
+              </w:rPr>
+              <w:t xml:space="preserve">  repeat{</w:t>
+            </w:r>
+          </w:p>
+          <w:p>
+            <w:pPr>
+              <w:rPr>
+                <w:lang w:val="en-US"/>
+              </w:rPr>
+            </w:pPr>
+            <w:r>
+              <w:rPr>
+                <w:lang w:val="en-US"/>
+              </w:rPr>
+              <w:t xml:space="preserve">    if((</w:t>
+            </w:r>
+            <w:proofErr w:type="spellStart"/>
+            <w:r>
+              <w:rPr>
+                <w:lang w:val="en-US"/>
+              </w:rPr>
+              <w:t>safe_trigger</w:t>
+            </w:r>
+            <w:proofErr w:type="spellEnd"/>
+            <w:r>
+              <w:rPr>
+                <w:lang w:val="en-US"/>
+              </w:rPr>
+              <w:t xml:space="preserve"> == 0 &amp; </w:t>
+            </w:r>
+            <w:proofErr w:type="spellStart"/>
+            <w:r>
+              <w:rPr>
+                <w:lang w:val="en-US"/>
+              </w:rPr>
+              <w:t>nrow</w:t>
+            </w:r>
+            <w:proofErr w:type="spellEnd"/>
+            <w:r>
+              <w:rPr>
+                <w:lang w:val="en-US"/>
+              </w:rPr>
+              <w:t>(data)==0) | counter &gt;= size){</w:t>
+            </w:r>
+          </w:p>
+          <w:p>
+            <w:pPr>
+              <w:rPr>
+                <w:lang w:val="en-US"/>
+              </w:rPr>
+            </w:pPr>
+            <w:r>
+              <w:rPr>
+                <w:lang w:val="en-US"/>
+              </w:rPr>
+              <w:t xml:space="preserve">      close(</w:t>
+            </w:r>
+            <w:proofErr w:type="spellStart"/>
+            <w:r>
+              <w:rPr>
+                <w:lang w:val="en-US"/>
+              </w:rPr>
+              <w:t>fileConnection</w:t>
+            </w:r>
+            <w:proofErr w:type="spellEnd"/>
+            <w:r>
+              <w:rPr>
+                <w:lang w:val="en-US"/>
+              </w:rPr>
+              <w:t>)</w:t>
+            </w:r>
+          </w:p>
+          <w:p>
+            <w:pPr>
+              <w:rPr>
+                <w:lang w:val="en-US"/>
+              </w:rPr>
+            </w:pPr>
+            <w:r>
+              <w:rPr>
+                <w:lang w:val="en-US"/>
+              </w:rPr>
+              <w:t xml:space="preserve">      break</w:t>
+            </w:r>
+          </w:p>
+          <w:p>
+            <w:pPr>
+              <w:rPr>
+                <w:lang w:val="en-US"/>
+              </w:rPr>
+            </w:pPr>
+            <w:r>
+              <w:rPr>
+                <w:lang w:val="en-US"/>
+              </w:rPr>
+              <w:t xml:space="preserve">    }</w:t>
+            </w:r>
+          </w:p>
+          <w:p>
+            <w:pPr>
+              <w:rPr>
+                <w:lang w:val="en-US"/>
+              </w:rPr>
+            </w:pPr>
+            <w:r>
+              <w:rPr>
+                <w:lang w:val="en-US"/>
+              </w:rPr>
+              <w:t xml:space="preserve">    #print(paste0("nrow(data): ", </w:t>
+            </w:r>
+            <w:proofErr w:type="spellStart"/>
+            <w:r>
+              <w:rPr>
+                <w:lang w:val="en-US"/>
+              </w:rPr>
+              <w:t>nrow</w:t>
+            </w:r>
+            <w:proofErr w:type="spellEnd"/>
+            <w:r>
+              <w:rPr>
+                <w:lang w:val="en-US"/>
+              </w:rPr>
+              <w:t>(data)))</w:t>
+            </w:r>
+          </w:p>
+          <w:p>
+            <w:pPr>
+              <w:rPr>
+                <w:lang w:val="en-US"/>
+              </w:rPr>
+            </w:pPr>
+            <w:r>
+              <w:rPr>
+                <w:lang w:val="en-US"/>
+              </w:rPr>
+              <w:t xml:space="preserve">    #print(paste0("counter: ", counter))</w:t>
+            </w:r>
+          </w:p>
+          <w:p>
+            <w:pPr>
+              <w:rPr>
+                <w:lang w:val="en-US"/>
+              </w:rPr>
+            </w:pPr>
+            <w:r>
+              <w:rPr>
+                <w:lang w:val="en-US"/>
+              </w:rPr>
+              <w:t xml:space="preserve">    </w:t>
+            </w:r>
+            <w:proofErr w:type="spellStart"/>
+            <w:r>
+              <w:rPr>
+                <w:lang w:val="en-US"/>
+              </w:rPr>
+              <w:t>data1</w:t>
+            </w:r>
+            <w:proofErr w:type="spellEnd"/>
+            <w:r>
+              <w:rPr>
+                <w:lang w:val="en-US"/>
+              </w:rPr>
+              <w:t>&lt;-</w:t>
+            </w:r>
+            <w:proofErr w:type="spellStart"/>
+            <w:r>
+              <w:rPr>
+                <w:lang w:val="en-US"/>
+              </w:rPr>
+              <w:t>read.table</w:t>
+            </w:r>
+            <w:proofErr w:type="spellEnd"/>
+            <w:r>
+              <w:rPr>
+                <w:lang w:val="en-US"/>
+              </w:rPr>
+              <w:t>(</w:t>
+            </w:r>
+            <w:proofErr w:type="spellStart"/>
+            <w:r>
+              <w:rPr>
+                <w:lang w:val="en-US"/>
+              </w:rPr>
+              <w:t>fileConnection,nrows</w:t>
+            </w:r>
+            <w:proofErr w:type="spellEnd"/>
+            <w:r>
+              <w:rPr>
+                <w:lang w:val="en-US"/>
+              </w:rPr>
+              <w:t>=</w:t>
+            </w:r>
+            <w:proofErr w:type="spellStart"/>
+            <w:r>
+              <w:rPr>
+                <w:lang w:val="en-US"/>
+              </w:rPr>
+              <w:t>nrows_size,col.names</w:t>
+            </w:r>
+            <w:proofErr w:type="spellEnd"/>
+            <w:r>
+              <w:rPr>
+                <w:lang w:val="en-US"/>
+              </w:rPr>
+              <w:t xml:space="preserve"> = </w:t>
+            </w:r>
+            <w:proofErr w:type="spellStart"/>
+            <w:r>
+              <w:rPr>
+                <w:lang w:val="en-US"/>
+              </w:rPr>
+              <w:t>columnNames,fill</w:t>
+            </w:r>
+            <w:proofErr w:type="spellEnd"/>
+            <w:r>
+              <w:rPr>
+                <w:lang w:val="en-US"/>
+              </w:rPr>
+              <w:t>=</w:t>
+            </w:r>
+            <w:proofErr w:type="spellStart"/>
+            <w:r>
+              <w:rPr>
+                <w:lang w:val="en-US"/>
+              </w:rPr>
+              <w:t>TRUE,sep</w:t>
+            </w:r>
+            <w:proofErr w:type="spellEnd"/>
+            <w:r>
+              <w:rPr>
+                <w:lang w:val="en-US"/>
+              </w:rPr>
+              <w:t>=</w:t>
+            </w:r>
+            <w:proofErr w:type="spellStart"/>
+            <w:r>
+              <w:rPr>
+                <w:lang w:val="en-US"/>
+              </w:rPr>
+              <w:t>sep</w:t>
+            </w:r>
+            <w:proofErr w:type="spellEnd"/>
+            <w:r>
+              <w:rPr>
+                <w:lang w:val="en-US"/>
+              </w:rPr>
+              <w:t>)</w:t>
+            </w:r>
+          </w:p>
+          <w:p>
+            <w:pPr>
+              <w:rPr>
+                <w:lang w:val="en-US"/>
+              </w:rPr>
+            </w:pPr>
+            <w:r>
+              <w:rPr>
+                <w:lang w:val="en-US"/>
+              </w:rPr>
+              <w:t xml:space="preserve">    #print(paste0("data1: ", </w:t>
+            </w:r>
+            <w:proofErr w:type="spellStart"/>
+            <w:r>
+              <w:rPr>
+                <w:lang w:val="en-US"/>
+              </w:rPr>
+              <w:t>data1</w:t>
+            </w:r>
+            <w:proofErr w:type="spellEnd"/>
+            <w:r>
+              <w:rPr>
+                <w:lang w:val="en-US"/>
+              </w:rPr>
+              <w:t>))</w:t>
+            </w:r>
+          </w:p>
+          <w:p>
+            <w:pPr>
+              <w:rPr>
+                <w:lang w:val="en-US"/>
+              </w:rPr>
+            </w:pPr>
+            <w:r>
+              <w:rPr>
+                <w:lang w:val="en-US"/>
+              </w:rPr>
+              <w:t xml:space="preserve">    #print(class(data1))</w:t>
+            </w:r>
+          </w:p>
+          <w:p>
+            <w:pPr>
+              <w:rPr>
+                <w:lang w:val="en-US"/>
+              </w:rPr>
+            </w:pPr>
+            <w:r>
+              <w:rPr>
+                <w:lang w:val="en-US"/>
+              </w:rPr>
+              <w:t xml:space="preserve">    #columnNames&lt;-names(data1)</w:t>
+            </w:r>
+          </w:p>
+          <w:p>
+            <w:pPr>
+              <w:rPr>
+                <w:lang w:val="en-US"/>
+              </w:rPr>
+            </w:pPr>
+            <w:r>
+              <w:rPr>
+                <w:lang w:val="en-US"/>
+              </w:rPr>
+              <w:t xml:space="preserve">    #print(paste0("columnNames: ", </w:t>
+            </w:r>
+            <w:proofErr w:type="spellStart"/>
+            <w:r>
+              <w:rPr>
+                <w:lang w:val="en-US"/>
+              </w:rPr>
+              <w:t>columnNames</w:t>
+            </w:r>
+            <w:proofErr w:type="spellEnd"/>
+            <w:r>
+              <w:rPr>
+                <w:lang w:val="en-US"/>
+              </w:rPr>
+              <w:t>))</w:t>
+            </w:r>
+          </w:p>
+          <w:p>
+            <w:pPr>
+              <w:rPr>
+                <w:lang w:val="en-US"/>
+              </w:rPr>
+            </w:pPr>
+            <w:r>
+              <w:rPr>
+                <w:lang w:val="en-US"/>
+              </w:rPr>
+              <w:t xml:space="preserve">    </w:t>
+            </w:r>
+            <w:proofErr w:type="spellStart"/>
+            <w:r>
+              <w:rPr>
+                <w:lang w:val="en-US"/>
+              </w:rPr>
+              <w:t>nro_data1</w:t>
+            </w:r>
+            <w:proofErr w:type="spellEnd"/>
+            <w:r>
+              <w:rPr>
+                <w:lang w:val="en-US"/>
+              </w:rPr>
+              <w:t xml:space="preserve"> = </w:t>
+            </w:r>
+            <w:proofErr w:type="spellStart"/>
+            <w:r>
+              <w:rPr>
+                <w:lang w:val="en-US"/>
+              </w:rPr>
+              <w:t>nrow</w:t>
+            </w:r>
+            <w:proofErr w:type="spellEnd"/>
+            <w:r>
+              <w:rPr>
+                <w:lang w:val="en-US"/>
+              </w:rPr>
+              <w:t>(</w:t>
+            </w:r>
+            <w:proofErr w:type="spellStart"/>
+            <w:r>
+              <w:rPr>
+                <w:lang w:val="en-US"/>
+              </w:rPr>
+              <w:t>data1</w:t>
+            </w:r>
+            <w:proofErr w:type="spellEnd"/>
+            <w:r>
+              <w:rPr>
+                <w:lang w:val="en-US"/>
+              </w:rPr>
+              <w:t>)</w:t>
+            </w:r>
+          </w:p>
+          <w:p>
+            <w:pPr>
+              <w:rPr>
+                <w:lang w:val="en-US"/>
+              </w:rPr>
+            </w:pPr>
+            <w:r>
+              <w:rPr>
+                <w:lang w:val="en-US"/>
+              </w:rPr>
+              <w:t xml:space="preserve">    if(</w:t>
+            </w:r>
+            <w:proofErr w:type="spellStart"/>
+            <w:r>
+              <w:rPr>
+                <w:lang w:val="en-US"/>
+              </w:rPr>
+              <w:t>nro_data1</w:t>
+            </w:r>
+            <w:proofErr w:type="spellEnd"/>
+            <w:r>
+              <w:rPr>
+                <w:lang w:val="en-US"/>
+              </w:rPr>
+              <w:t xml:space="preserve"> &gt;0)</w:t>
+            </w:r>
+          </w:p>
+          <w:p>
+            <w:pPr>
+              <w:rPr>
+                <w:lang w:val="en-US"/>
+              </w:rPr>
+            </w:pPr>
+            <w:r>
+              <w:rPr>
+                <w:lang w:val="en-US"/>
+              </w:rPr>
+              <w:t xml:space="preserve">    {</w:t>
+            </w:r>
+          </w:p>
+          <w:p>
+            <w:pPr>
+              <w:rPr>
+                <w:lang w:val="en-US"/>
+              </w:rPr>
+            </w:pPr>
+            <w:r>
+              <w:rPr>
+                <w:lang w:val="en-US"/>
+              </w:rPr>
+              <w:t xml:space="preserve">      if(</w:t>
+            </w:r>
+            <w:proofErr w:type="spellStart"/>
+            <w:r>
+              <w:rPr>
+                <w:lang w:val="en-US"/>
+              </w:rPr>
+              <w:t>data1</w:t>
+            </w:r>
+            <w:proofErr w:type="spellEnd"/>
+            <w:r>
+              <w:rPr>
+                <w:lang w:val="en-US"/>
+              </w:rPr>
+              <w:t>[,</w:t>
+            </w:r>
+            <w:proofErr w:type="spellStart"/>
+            <w:r>
+              <w:rPr>
+                <w:lang w:val="en-US"/>
+              </w:rPr>
+              <w:t>colName</w:t>
+            </w:r>
+            <w:proofErr w:type="spellEnd"/>
+            <w:r>
+              <w:rPr>
+                <w:lang w:val="en-US"/>
+              </w:rPr>
+              <w:t xml:space="preserve">] == </w:t>
+            </w:r>
+            <w:proofErr w:type="spellStart"/>
+            <w:r>
+              <w:rPr>
+                <w:lang w:val="en-US"/>
+              </w:rPr>
+              <w:t>groupName</w:t>
+            </w:r>
+            <w:proofErr w:type="spellEnd"/>
+            <w:r>
+              <w:rPr>
+                <w:lang w:val="en-US"/>
+              </w:rPr>
+              <w:t>)</w:t>
+            </w:r>
+          </w:p>
+          <w:p>
+            <w:pPr>
+              <w:rPr>
+                <w:lang w:val="en-US"/>
+              </w:rPr>
+            </w:pPr>
+            <w:r>
+              <w:rPr>
+                <w:lang w:val="en-US"/>
+              </w:rPr>
+              <w:t xml:space="preserve">      {</w:t>
+            </w:r>
+          </w:p>
+          <w:p>
+            <w:pPr>
+              <w:rPr>
+                <w:lang w:val="en-US"/>
+              </w:rPr>
+            </w:pPr>
+            <w:r>
+              <w:rPr>
+                <w:lang w:val="en-US"/>
+              </w:rPr>
+              <w:t xml:space="preserve">        </w:t>
+            </w:r>
+            <w:proofErr w:type="spellStart"/>
+            <w:r>
+              <w:rPr>
+                <w:lang w:val="en-US"/>
+              </w:rPr>
+              <w:t>nro</w:t>
+            </w:r>
+            <w:proofErr w:type="spellEnd"/>
+            <w:r>
+              <w:rPr>
+                <w:lang w:val="en-US"/>
+              </w:rPr>
+              <w:t xml:space="preserve"> = </w:t>
+            </w:r>
+            <w:proofErr w:type="spellStart"/>
+            <w:r>
+              <w:rPr>
+                <w:lang w:val="en-US"/>
+              </w:rPr>
+              <w:t>nrow</w:t>
+            </w:r>
+            <w:proofErr w:type="spellEnd"/>
+            <w:r>
+              <w:rPr>
+                <w:lang w:val="en-US"/>
+              </w:rPr>
+              <w:t>(data)</w:t>
+            </w:r>
+          </w:p>
+          <w:p>
+            <w:pPr>
+              <w:rPr>
+                <w:lang w:val="en-US"/>
+              </w:rPr>
+            </w:pPr>
+            <w:r>
+              <w:rPr>
+                <w:lang w:val="en-US"/>
+              </w:rPr>
+              <w:t xml:space="preserve">        if(</w:t>
+            </w:r>
+            <w:proofErr w:type="spellStart"/>
+            <w:r>
+              <w:rPr>
+                <w:lang w:val="en-US"/>
+              </w:rPr>
+              <w:t>nro</w:t>
+            </w:r>
+            <w:proofErr w:type="spellEnd"/>
+            <w:r>
+              <w:rPr>
+                <w:lang w:val="en-US"/>
+              </w:rPr>
+              <w:t xml:space="preserve"> &lt; num)</w:t>
+            </w:r>
+          </w:p>
+          <w:p>
+            <w:pPr>
+              <w:rPr>
+                <w:lang w:val="en-US"/>
+              </w:rPr>
+            </w:pPr>
+            <w:r>
+              <w:rPr>
+                <w:lang w:val="en-US"/>
+              </w:rPr>
+              <w:t xml:space="preserve">        {</w:t>
+            </w:r>
+          </w:p>
+          <w:p>
+            <w:pPr>
+              <w:rPr>
+                <w:lang w:val="en-US"/>
+              </w:rPr>
+            </w:pPr>
+            <w:r>
+              <w:rPr>
+                <w:lang w:val="en-US"/>
+              </w:rPr>
+              <w:t xml:space="preserve">          data &lt;- </w:t>
+            </w:r>
+            <w:proofErr w:type="spellStart"/>
+            <w:r>
+              <w:rPr>
+                <w:lang w:val="en-US"/>
+              </w:rPr>
+              <w:t>rbind</w:t>
+            </w:r>
+            <w:proofErr w:type="spellEnd"/>
+            <w:r>
+              <w:rPr>
+                <w:lang w:val="en-US"/>
+              </w:rPr>
+              <w:t xml:space="preserve">(data, </w:t>
+            </w:r>
+            <w:proofErr w:type="spellStart"/>
+            <w:r>
+              <w:rPr>
+                <w:lang w:val="en-US"/>
+              </w:rPr>
+              <w:t>data1</w:t>
+            </w:r>
+            <w:proofErr w:type="spellEnd"/>
+            <w:r>
+              <w:rPr>
+                <w:lang w:val="en-US"/>
+              </w:rPr>
+              <w:t>)</w:t>
+            </w:r>
+          </w:p>
+          <w:p>
+            <w:pPr>
+              <w:rPr>
+                <w:lang w:val="en-US"/>
+              </w:rPr>
+            </w:pPr>
+            <w:r>
+              <w:rPr>
+                <w:lang w:val="en-US"/>
+              </w:rPr>
+              <w:t xml:space="preserve">        }</w:t>
+            </w:r>
+          </w:p>
+          <w:p>
+            <w:pPr>
+              <w:rPr>
+                <w:lang w:val="en-US"/>
+              </w:rPr>
+            </w:pPr>
+            <w:r>
+              <w:rPr>
+                <w:lang w:val="en-US"/>
+              </w:rPr>
+              <w:t xml:space="preserve">        else</w:t>
+            </w:r>
+          </w:p>
+          <w:p>
+            <w:pPr>
+              <w:rPr>
+                <w:lang w:val="en-US"/>
+              </w:rPr>
+            </w:pPr>
+            <w:r>
+              <w:rPr>
+                <w:lang w:val="en-US"/>
+              </w:rPr>
+              <w:t xml:space="preserve">        {</w:t>
+            </w:r>
+          </w:p>
+          <w:p>
+            <w:pPr>
+              <w:rPr>
+                <w:lang w:val="en-US"/>
+              </w:rPr>
+            </w:pPr>
+            <w:r>
+              <w:rPr>
+                <w:lang w:val="en-US"/>
+              </w:rPr>
+              <w:t xml:space="preserve">          </w:t>
+            </w:r>
+            <w:proofErr w:type="spellStart"/>
+            <w:r>
+              <w:rPr>
+                <w:lang w:val="en-US"/>
+              </w:rPr>
+              <w:t>min1</w:t>
+            </w:r>
+            <w:proofErr w:type="spellEnd"/>
+            <w:r>
+              <w:rPr>
+                <w:lang w:val="en-US"/>
+              </w:rPr>
+              <w:t xml:space="preserve"> = (</w:t>
+            </w:r>
+            <w:proofErr w:type="spellStart"/>
+            <w:r>
+              <w:rPr>
+                <w:lang w:val="en-US"/>
+              </w:rPr>
+              <w:t>data1</w:t>
+            </w:r>
+            <w:proofErr w:type="spellEnd"/>
+            <w:r>
+              <w:rPr>
+                <w:lang w:val="en-US"/>
+              </w:rPr>
+              <w:t>[,</w:t>
+            </w:r>
+            <w:proofErr w:type="spellStart"/>
+            <w:r>
+              <w:rPr>
+                <w:lang w:val="en-US"/>
+              </w:rPr>
+              <w:t>valueSort</w:t>
+            </w:r>
+            <w:proofErr w:type="spellEnd"/>
+            <w:r>
+              <w:rPr>
+                <w:lang w:val="en-US"/>
+              </w:rPr>
+              <w:t>])</w:t>
+            </w:r>
+          </w:p>
+          <w:p>
+            <w:pPr>
+              <w:rPr>
+                <w:lang w:val="en-US"/>
+              </w:rPr>
+            </w:pPr>
+            <w:r>
+              <w:rPr>
+                <w:lang w:val="en-US"/>
+              </w:rPr>
+              <w:lastRenderedPageBreak/>
+              <w:t xml:space="preserve">          </w:t>
+            </w:r>
+            <w:proofErr w:type="spellStart"/>
+            <w:r>
+              <w:rPr>
+                <w:lang w:val="en-US"/>
+              </w:rPr>
+              <w:t>minData</w:t>
+            </w:r>
+            <w:proofErr w:type="spellEnd"/>
+            <w:r>
+              <w:rPr>
+                <w:lang w:val="en-US"/>
+              </w:rPr>
+              <w:t xml:space="preserve"> = min(data[,</w:t>
+            </w:r>
+            <w:proofErr w:type="spellStart"/>
+            <w:r>
+              <w:rPr>
+                <w:lang w:val="en-US"/>
+              </w:rPr>
+              <w:t>valueSort</w:t>
+            </w:r>
+            <w:proofErr w:type="spellEnd"/>
+            <w:r>
+              <w:rPr>
+                <w:lang w:val="en-US"/>
+              </w:rPr>
+              <w:t>])</w:t>
+            </w:r>
+          </w:p>
+          <w:p>
+            <w:pPr>
+              <w:rPr>
+                <w:lang w:val="en-US"/>
+              </w:rPr>
+            </w:pPr>
+            <w:r>
+              <w:rPr>
+                <w:lang w:val="en-US"/>
+              </w:rPr>
+              <w:t xml:space="preserve">          #print(paste0("2min data: ", </w:t>
+            </w:r>
+            <w:proofErr w:type="spellStart"/>
+            <w:r>
+              <w:rPr>
+                <w:lang w:val="en-US"/>
+              </w:rPr>
+              <w:t>minData</w:t>
+            </w:r>
+            <w:proofErr w:type="spellEnd"/>
+            <w:r>
+              <w:rPr>
+                <w:lang w:val="en-US"/>
+              </w:rPr>
+              <w:t xml:space="preserve">," min </w:t>
+            </w:r>
+            <w:proofErr w:type="spellStart"/>
+            <w:r>
+              <w:rPr>
+                <w:lang w:val="en-US"/>
+              </w:rPr>
+              <w:t>data1</w:t>
+            </w:r>
+            <w:proofErr w:type="spellEnd"/>
+            <w:r>
+              <w:rPr>
+                <w:lang w:val="en-US"/>
+              </w:rPr>
+              <w:t xml:space="preserve">: ", </w:t>
+            </w:r>
+            <w:proofErr w:type="spellStart"/>
+            <w:r>
+              <w:rPr>
+                <w:lang w:val="en-US"/>
+              </w:rPr>
+              <w:t>min1</w:t>
+            </w:r>
+            <w:proofErr w:type="spellEnd"/>
+            <w:r>
+              <w:rPr>
+                <w:lang w:val="en-US"/>
+              </w:rPr>
+              <w:t xml:space="preserve">, ' </w:t>
+            </w:r>
+            <w:proofErr w:type="spellStart"/>
+            <w:r>
+              <w:rPr>
+                <w:lang w:val="en-US"/>
+              </w:rPr>
+              <w:t>len</w:t>
+            </w:r>
+            <w:proofErr w:type="spellEnd"/>
+            <w:r>
+              <w:rPr>
+                <w:lang w:val="en-US"/>
+              </w:rPr>
+              <w:t xml:space="preserve"> data:', </w:t>
+            </w:r>
+            <w:proofErr w:type="spellStart"/>
+            <w:r>
+              <w:rPr>
+                <w:lang w:val="en-US"/>
+              </w:rPr>
+              <w:t>nro</w:t>
+            </w:r>
+            <w:proofErr w:type="spellEnd"/>
+            <w:r>
+              <w:rPr>
+                <w:lang w:val="en-US"/>
+              </w:rPr>
+              <w:t>, " num:", num ))</w:t>
+            </w:r>
+          </w:p>
+          <w:p>
+            <w:pPr>
+              <w:rPr>
+                <w:lang w:val="en-US"/>
+              </w:rPr>
+            </w:pPr>
+            <w:r>
+              <w:rPr>
+                <w:lang w:val="en-US"/>
+              </w:rPr>
+              <w:t xml:space="preserve">          if(</w:t>
+            </w:r>
+            <w:proofErr w:type="spellStart"/>
+            <w:r>
+              <w:rPr>
+                <w:lang w:val="en-US"/>
+              </w:rPr>
+              <w:t>min1</w:t>
+            </w:r>
+            <w:proofErr w:type="spellEnd"/>
+            <w:r>
+              <w:rPr>
+                <w:lang w:val="en-US"/>
+              </w:rPr>
+              <w:t xml:space="preserve"> &gt; </w:t>
+            </w:r>
+            <w:proofErr w:type="spellStart"/>
+            <w:r>
+              <w:rPr>
+                <w:lang w:val="en-US"/>
+              </w:rPr>
+              <w:t>minData</w:t>
+            </w:r>
+            <w:proofErr w:type="spellEnd"/>
+            <w:r>
+              <w:rPr>
+                <w:lang w:val="en-US"/>
+              </w:rPr>
+              <w:t>)</w:t>
+            </w:r>
+          </w:p>
+          <w:p>
+            <w:pPr>
+              <w:rPr>
+                <w:lang w:val="en-US"/>
+              </w:rPr>
+            </w:pPr>
+            <w:r>
+              <w:rPr>
+                <w:lang w:val="en-US"/>
+              </w:rPr>
+              <w:t xml:space="preserve">          {</w:t>
+            </w:r>
+          </w:p>
+          <w:p>
+            <w:pPr>
+              <w:rPr>
+                <w:lang w:val="en-US"/>
+              </w:rPr>
+            </w:pPr>
+            <w:r>
+              <w:rPr>
+                <w:lang w:val="en-US"/>
+              </w:rPr>
+              <w:t xml:space="preserve">            data &lt;- data[data[,</w:t>
+            </w:r>
+            <w:proofErr w:type="spellStart"/>
+            <w:r>
+              <w:rPr>
+                <w:lang w:val="en-US"/>
+              </w:rPr>
+              <w:t>valueSort</w:t>
+            </w:r>
+            <w:proofErr w:type="spellEnd"/>
+            <w:r>
+              <w:rPr>
+                <w:lang w:val="en-US"/>
+              </w:rPr>
+              <w:t xml:space="preserve">] != </w:t>
+            </w:r>
+            <w:proofErr w:type="spellStart"/>
+            <w:r>
+              <w:rPr>
+                <w:lang w:val="en-US"/>
+              </w:rPr>
+              <w:t>minData</w:t>
+            </w:r>
+            <w:proofErr w:type="spellEnd"/>
+            <w:r>
+              <w:rPr>
+                <w:lang w:val="en-US"/>
+              </w:rPr>
+              <w:t>, ]</w:t>
+            </w:r>
+          </w:p>
+          <w:p>
+            <w:pPr>
+              <w:rPr>
+                <w:lang w:val="en-US"/>
+              </w:rPr>
+            </w:pPr>
+            <w:r>
+              <w:rPr>
+                <w:lang w:val="en-US"/>
+              </w:rPr>
+              <w:t xml:space="preserve">            data &lt;- </w:t>
+            </w:r>
+            <w:proofErr w:type="spellStart"/>
+            <w:r>
+              <w:rPr>
+                <w:lang w:val="en-US"/>
+              </w:rPr>
+              <w:t>rbind</w:t>
+            </w:r>
+            <w:proofErr w:type="spellEnd"/>
+            <w:r>
+              <w:rPr>
+                <w:lang w:val="en-US"/>
+              </w:rPr>
+              <w:t xml:space="preserve">(data, </w:t>
+            </w:r>
+            <w:proofErr w:type="spellStart"/>
+            <w:r>
+              <w:rPr>
+                <w:lang w:val="en-US"/>
+              </w:rPr>
+              <w:t>data1</w:t>
+            </w:r>
+            <w:proofErr w:type="spellEnd"/>
+            <w:r>
+              <w:rPr>
+                <w:lang w:val="en-US"/>
+              </w:rPr>
+              <w:t>)</w:t>
+            </w:r>
+          </w:p>
+          <w:p>
+            <w:pPr>
+              <w:rPr>
+                <w:lang w:val="en-US"/>
+              </w:rPr>
+            </w:pPr>
+            <w:r>
+              <w:rPr>
+                <w:lang w:val="en-US"/>
+              </w:rPr>
+              <w:t xml:space="preserve">          }</w:t>
+            </w:r>
+          </w:p>
+          <w:p>
+            <w:pPr>
+              <w:rPr>
+                <w:lang w:val="en-US"/>
+              </w:rPr>
+            </w:pPr>
+            <w:r>
+              <w:rPr>
+                <w:lang w:val="en-US"/>
+              </w:rPr>
+              <w:t xml:space="preserve">        }</w:t>
+            </w:r>
+          </w:p>
+          <w:p>
+            <w:pPr>
+              <w:rPr>
+                <w:lang w:val="en-US"/>
+              </w:rPr>
+            </w:pPr>
+            <w:r>
+              <w:rPr>
+                <w:lang w:val="en-US"/>
+              </w:rPr>
+              <w:t xml:space="preserve">        </w:t>
+            </w:r>
+            <w:proofErr w:type="spellStart"/>
+            <w:r>
+              <w:rPr>
+                <w:lang w:val="en-US"/>
+              </w:rPr>
+              <w:t>safe_trigger</w:t>
+            </w:r>
+            <w:proofErr w:type="spellEnd"/>
+            <w:r>
+              <w:rPr>
+                <w:lang w:val="en-US"/>
+              </w:rPr>
+              <w:t xml:space="preserve"> = 0</w:t>
+            </w:r>
+          </w:p>
+          <w:p>
+            <w:pPr>
+              <w:rPr>
+                <w:lang w:val="en-US"/>
+              </w:rPr>
+            </w:pPr>
+            <w:r>
+              <w:rPr>
+                <w:lang w:val="en-US"/>
+              </w:rPr>
+              <w:t xml:space="preserve">      }</w:t>
+            </w:r>
+          </w:p>
+          <w:p>
+            <w:pPr>
+              <w:rPr>
+                <w:lang w:val="en-US"/>
+              </w:rPr>
+            </w:pPr>
+            <w:r>
+              <w:rPr>
+                <w:lang w:val="en-US"/>
+              </w:rPr>
+              <w:t xml:space="preserve">    }</w:t>
+            </w:r>
+          </w:p>
+          <w:p>
+            <w:pPr>
+              <w:rPr>
+                <w:lang w:val="en-US"/>
+              </w:rPr>
+            </w:pPr>
+            <w:r>
+              <w:rPr>
+                <w:lang w:val="en-US"/>
+              </w:rPr>
+              <w:t xml:space="preserve">    </w:t>
+            </w:r>
+          </w:p>
+          <w:p>
+            <w:pPr>
+              <w:rPr>
+                <w:lang w:val="en-US"/>
+              </w:rPr>
+            </w:pPr>
+            <w:r>
+              <w:rPr>
+                <w:lang w:val="en-US"/>
+              </w:rPr>
+              <w:t xml:space="preserve">    counter&lt;-counter +  </w:t>
+            </w:r>
+            <w:proofErr w:type="spellStart"/>
+            <w:r>
+              <w:rPr>
+                <w:lang w:val="en-US"/>
+              </w:rPr>
+              <w:t>nrows_size</w:t>
+            </w:r>
+            <w:proofErr w:type="spellEnd"/>
+          </w:p>
+          <w:p>
+            <w:pPr>
+              <w:rPr>
+                <w:lang w:val="en-US"/>
+              </w:rPr>
+            </w:pPr>
+            <w:r>
+              <w:rPr>
+                <w:lang w:val="en-US"/>
+              </w:rPr>
+              <w:t xml:space="preserve">    #if(counter %% 1000 == 0) print(</w:t>
+            </w:r>
+            <w:proofErr w:type="spellStart"/>
+            <w:r>
+              <w:rPr>
+                <w:lang w:val="en-US"/>
+              </w:rPr>
+              <w:t>paste0</w:t>
+            </w:r>
+            <w:proofErr w:type="spellEnd"/>
+            <w:r>
+              <w:rPr>
+                <w:lang w:val="en-US"/>
+              </w:rPr>
+              <w:t>("counter:", counter))</w:t>
+            </w:r>
+          </w:p>
+          <w:p>
+            <w:pPr>
+              <w:rPr>
+                <w:lang w:val="en-US"/>
+              </w:rPr>
+            </w:pPr>
+            <w:r>
+              <w:rPr>
+                <w:lang w:val="en-US"/>
+              </w:rPr>
+              <w:t xml:space="preserve">  }</w:t>
+            </w:r>
+          </w:p>
+          <w:p>
+            <w:pPr>
+              <w:rPr>
+                <w:lang w:val="en-US"/>
+              </w:rPr>
+            </w:pPr>
+            <w:r>
+              <w:rPr>
+                <w:lang w:val="en-US"/>
+              </w:rPr>
+              <w:t xml:space="preserve">  #len = length(data)</w:t>
+            </w:r>
+          </w:p>
+          <w:p>
+            <w:pPr>
+              <w:rPr>
+                <w:lang w:val="en-US"/>
+              </w:rPr>
+            </w:pPr>
+            <w:r>
+              <w:rPr>
+                <w:lang w:val="en-US"/>
+              </w:rPr>
+              <w:t xml:space="preserve">  #nro = </w:t>
+            </w:r>
+            <w:proofErr w:type="spellStart"/>
+            <w:r>
+              <w:rPr>
+                <w:lang w:val="en-US"/>
+              </w:rPr>
+              <w:t>nrow</w:t>
+            </w:r>
+            <w:proofErr w:type="spellEnd"/>
+            <w:r>
+              <w:rPr>
+                <w:lang w:val="en-US"/>
+              </w:rPr>
+              <w:t>(data)</w:t>
+            </w:r>
+          </w:p>
+          <w:p>
+            <w:pPr>
+              <w:rPr>
+                <w:lang w:val="en-US"/>
+              </w:rPr>
+            </w:pPr>
+            <w:r>
+              <w:rPr>
+                <w:lang w:val="en-US"/>
+              </w:rPr>
+              <w:t xml:space="preserve">  #print(paste0(' </w:t>
+            </w:r>
+            <w:proofErr w:type="spellStart"/>
+            <w:r>
+              <w:rPr>
+                <w:lang w:val="en-US"/>
+              </w:rPr>
+              <w:t>len</w:t>
+            </w:r>
+            <w:proofErr w:type="spellEnd"/>
+            <w:r>
+              <w:rPr>
+                <w:lang w:val="en-US"/>
+              </w:rPr>
+              <w:t xml:space="preserve"> data:', </w:t>
+            </w:r>
+            <w:proofErr w:type="spellStart"/>
+            <w:r>
+              <w:rPr>
+                <w:lang w:val="en-US"/>
+              </w:rPr>
+              <w:t>len</w:t>
+            </w:r>
+            <w:proofErr w:type="spellEnd"/>
+            <w:r>
+              <w:rPr>
+                <w:lang w:val="en-US"/>
+              </w:rPr>
+              <w:t xml:space="preserve">, " num:", num, " </w:t>
+            </w:r>
+            <w:proofErr w:type="spellStart"/>
+            <w:r>
+              <w:rPr>
+                <w:lang w:val="en-US"/>
+              </w:rPr>
+              <w:t>nro</w:t>
+            </w:r>
+            <w:proofErr w:type="spellEnd"/>
+            <w:r>
+              <w:rPr>
+                <w:lang w:val="en-US"/>
+              </w:rPr>
+              <w:t xml:space="preserve">:", </w:t>
+            </w:r>
+            <w:proofErr w:type="spellStart"/>
+            <w:r>
+              <w:rPr>
+                <w:lang w:val="en-US"/>
+              </w:rPr>
+              <w:t>nro</w:t>
+            </w:r>
+            <w:proofErr w:type="spellEnd"/>
+            <w:r>
+              <w:rPr>
+                <w:lang w:val="en-US"/>
+              </w:rPr>
+              <w:t xml:space="preserve"> ))</w:t>
+            </w:r>
+          </w:p>
+          <w:p>
+            <w:pPr>
+              <w:rPr>
+                <w:lang w:val="en-US"/>
+              </w:rPr>
+            </w:pPr>
+            <w:r>
+              <w:rPr>
+                <w:lang w:val="en-US"/>
+              </w:rPr>
               <w:t xml:space="preserve">  </w:t>
             </w:r>
             <w:proofErr w:type="spellStart"/>
@@ -1727,738 +3102,195 @@
               <w:rPr>
                 <w:lang w:val="en-US"/>
               </w:rPr>
-              <w:t>columnNames</w:t>
-            </w:r>
-            <w:proofErr w:type="spellEnd"/>
-            <w:r>
-              <w:rPr>
-                <w:lang w:val="en-US"/>
-              </w:rPr>
-              <w:t>&lt;-names(data)</w:t>
-            </w:r>
-          </w:p>
-          <w:p>
-            <w:pPr>
-              <w:rPr>
-                <w:lang w:val="en-US"/>
-              </w:rPr>
-            </w:pPr>
-            <w:r>
-              <w:rPr>
-                <w:lang w:val="en-US"/>
-              </w:rPr>
-              <w:t xml:space="preserve">  repeat{</w:t>
-            </w:r>
-          </w:p>
-          <w:p>
-            <w:pPr>
-              <w:rPr>
-                <w:lang w:val="en-US"/>
-              </w:rPr>
-            </w:pPr>
-            <w:r>
-              <w:rPr>
-                <w:lang w:val="en-US"/>
-              </w:rPr>
-              <w:t xml:space="preserve">    if(</w:t>
-            </w:r>
-            <w:proofErr w:type="spellStart"/>
-            <w:r>
-              <w:rPr>
-                <w:lang w:val="en-US"/>
-              </w:rPr>
-              <w:t>nrow</w:t>
-            </w:r>
-            <w:proofErr w:type="spellEnd"/>
-            <w:r>
-              <w:rPr>
-                <w:lang w:val="en-US"/>
-              </w:rPr>
-              <w:t>(data)==0 |  counter &gt;= size){</w:t>
-            </w:r>
-          </w:p>
-          <w:p>
-            <w:pPr>
-              <w:rPr>
-                <w:lang w:val="en-US"/>
-              </w:rPr>
-            </w:pPr>
-            <w:r>
-              <w:rPr>
-                <w:lang w:val="en-US"/>
-              </w:rPr>
-              <w:t xml:space="preserve">      close(</w:t>
-            </w:r>
-            <w:proofErr w:type="spellStart"/>
-            <w:r>
-              <w:rPr>
-                <w:lang w:val="en-US"/>
-              </w:rPr>
-              <w:t>fileConnection</w:t>
-            </w:r>
-            <w:proofErr w:type="spellEnd"/>
-            <w:r>
-              <w:rPr>
-                <w:lang w:val="en-US"/>
-              </w:rPr>
+              <w:t>wynik_sortowania</w:t>
+            </w:r>
+            <w:proofErr w:type="spellEnd"/>
+            <w:r>
+              <w:rPr>
+                <w:lang w:val="en-US"/>
+              </w:rPr>
+              <w:t xml:space="preserve"> &lt;- data[order(-data[</w:t>
+            </w:r>
+            <w:proofErr w:type="spellStart"/>
+            <w:r>
+              <w:rPr>
+                <w:lang w:val="en-US"/>
+              </w:rPr>
+              <w:t>valueSort</w:t>
+            </w:r>
+            <w:proofErr w:type="spellEnd"/>
+            <w:r>
+              <w:rPr>
+                <w:lang w:val="en-US"/>
+              </w:rPr>
+              <w:t>]),]</w:t>
+            </w:r>
+          </w:p>
+          <w:p>
+            <w:r>
+              <w:rPr>
+                <w:lang w:val="en-US"/>
+              </w:rPr>
+              <w:t xml:space="preserve">  </w:t>
+            </w:r>
+            <w:proofErr w:type="spellStart"/>
+            <w:r>
+              <w:t>wynik_sortowania</w:t>
+            </w:r>
+            <w:proofErr w:type="spellEnd"/>
+          </w:p>
+          <w:p>
+            <w:r>
+              <w:t>}</w:t>
+            </w:r>
+          </w:p>
+          <w:p/>
+          <w:p>
+            <w:proofErr w:type="spellStart"/>
+            <w:r>
+              <w:t>filename</w:t>
+            </w:r>
+            <w:proofErr w:type="spellEnd"/>
+            <w:r>
+              <w:t xml:space="preserve"> = "konta.csv"</w:t>
+            </w:r>
+          </w:p>
+          <w:p>
+            <w:proofErr w:type="spellStart"/>
+            <w:r>
+              <w:t>size</w:t>
+            </w:r>
+            <w:proofErr w:type="spellEnd"/>
+            <w:r>
+              <w:t xml:space="preserve"> = 5000</w:t>
+            </w:r>
+          </w:p>
+          <w:p>
+            <w:proofErr w:type="spellStart"/>
+            <w:r>
+              <w:t>colName</w:t>
+            </w:r>
+            <w:proofErr w:type="spellEnd"/>
+            <w:r>
+              <w:t xml:space="preserve"> &lt;- "</w:t>
+            </w:r>
+            <w:proofErr w:type="spellStart"/>
+            <w:r>
+              <w:t>occupation</w:t>
+            </w:r>
+            <w:proofErr w:type="spellEnd"/>
+            <w:r>
+              <w:t>"</w:t>
+            </w:r>
+          </w:p>
+          <w:p>
+            <w:proofErr w:type="spellStart"/>
+            <w:r>
+              <w:t>groupName</w:t>
+            </w:r>
+            <w:proofErr w:type="spellEnd"/>
+            <w:r>
+              <w:t xml:space="preserve"> &lt;- "NAUCZYCIEL"</w:t>
+            </w:r>
+          </w:p>
+          <w:p>
+            <w:proofErr w:type="spellStart"/>
+            <w:r>
+              <w:t>valueSort</w:t>
+            </w:r>
+            <w:proofErr w:type="spellEnd"/>
+            <w:r>
+              <w:t xml:space="preserve"> = "saldo"</w:t>
+            </w:r>
+          </w:p>
+          <w:p>
+            <w:proofErr w:type="spellStart"/>
+            <w:r>
+              <w:t>num</w:t>
+            </w:r>
+            <w:proofErr w:type="spellEnd"/>
+            <w:r>
+              <w:t>&lt;- 10</w:t>
+            </w:r>
+          </w:p>
+          <w:p/>
+          <w:p>
+            <w:proofErr w:type="spellStart"/>
+            <w:r>
+              <w:t>wynik_zad3_2v2</w:t>
+            </w:r>
+            <w:proofErr w:type="spellEnd"/>
+            <w:r>
+              <w:t xml:space="preserve"> &lt;- </w:t>
+            </w:r>
+            <w:proofErr w:type="spellStart"/>
+            <w:r>
+              <w:t>rankAccountBigDatatoChunkV2</w:t>
+            </w:r>
+            <w:proofErr w:type="spellEnd"/>
+            <w:r>
+              <w:t>(</w:t>
+            </w:r>
+            <w:proofErr w:type="spellStart"/>
+            <w:r>
+              <w:t>filename</w:t>
+            </w:r>
+            <w:proofErr w:type="spellEnd"/>
+            <w:r>
+              <w:t xml:space="preserve">, </w:t>
+            </w:r>
+            <w:proofErr w:type="spellStart"/>
+            <w:r>
+              <w:t>size</w:t>
+            </w:r>
+            <w:proofErr w:type="spellEnd"/>
+            <w:r>
+              <w:t xml:space="preserve">, </w:t>
+            </w:r>
+            <w:proofErr w:type="spellStart"/>
+            <w:r>
+              <w:t>colName</w:t>
+            </w:r>
+            <w:proofErr w:type="spellEnd"/>
+            <w:r>
+              <w:t xml:space="preserve">, </w:t>
+            </w:r>
+            <w:proofErr w:type="spellStart"/>
+            <w:r>
+              <w:t>groupName</w:t>
+            </w:r>
+            <w:proofErr w:type="spellEnd"/>
+            <w:r>
+              <w:t xml:space="preserve">, </w:t>
+            </w:r>
+            <w:proofErr w:type="spellStart"/>
+            <w:r>
+              <w:t>valueSort</w:t>
+            </w:r>
+            <w:proofErr w:type="spellEnd"/>
+            <w:r>
+              <w:t xml:space="preserve">, </w:t>
+            </w:r>
+            <w:proofErr w:type="spellStart"/>
+            <w:r>
+              <w:t>num</w:t>
+            </w:r>
+            <w:proofErr w:type="spellEnd"/>
+            <w:r>
               <w:t>)</w:t>
             </w:r>
           </w:p>
           <w:p>
-            <w:pPr>
-              <w:rPr>
-                <w:lang w:val="en-US"/>
-              </w:rPr>
-            </w:pPr>
-            <w:r>
-              <w:rPr>
-                <w:lang w:val="en-US"/>
-              </w:rPr>
-              <w:t xml:space="preserve">      break</w:t>
-            </w:r>
-          </w:p>
-          <w:p>
-            <w:pPr>
-              <w:rPr>
-                <w:lang w:val="en-US"/>
-              </w:rPr>
-            </w:pPr>
-            <w:r>
-              <w:rPr>
-                <w:lang w:val="en-US"/>
-              </w:rPr>
-              <w:t xml:space="preserve">    }</w:t>
-            </w:r>
-          </w:p>
-          <w:p>
-            <w:pPr>
-              <w:rPr>
-                <w:lang w:val="en-US"/>
-              </w:rPr>
-            </w:pPr>
-            <w:r>
-              <w:rPr>
-                <w:lang w:val="en-US"/>
-              </w:rPr>
-              <w:t xml:space="preserve">    counter&lt;-counter +  </w:t>
-            </w:r>
-            <w:proofErr w:type="spellStart"/>
-            <w:r>
-              <w:rPr>
-                <w:lang w:val="en-US"/>
-              </w:rPr>
-              <w:t>nrows_size</w:t>
-            </w:r>
-            <w:proofErr w:type="spellEnd"/>
-          </w:p>
-          <w:p>
-            <w:pPr>
-              <w:rPr>
-                <w:lang w:val="en-US"/>
-              </w:rPr>
-            </w:pPr>
-            <w:r>
-              <w:rPr>
-                <w:lang w:val="en-US"/>
-              </w:rPr>
-              <w:t xml:space="preserve">    #print(</w:t>
-            </w:r>
-            <w:proofErr w:type="spellStart"/>
-            <w:r>
-              <w:rPr>
-                <w:lang w:val="en-US"/>
-              </w:rPr>
-              <w:t>paste0</w:t>
-            </w:r>
-            <w:proofErr w:type="spellEnd"/>
-            <w:r>
-              <w:rPr>
-                <w:lang w:val="en-US"/>
-              </w:rPr>
-              <w:t>("</w:t>
-            </w:r>
-            <w:proofErr w:type="spellStart"/>
-            <w:r>
-              <w:rPr>
-                <w:lang w:val="en-US"/>
-              </w:rPr>
-              <w:t>nrow</w:t>
-            </w:r>
-            <w:proofErr w:type="spellEnd"/>
-            <w:r>
-              <w:rPr>
-                <w:lang w:val="en-US"/>
-              </w:rPr>
-              <w:t xml:space="preserve">(data): ", </w:t>
-            </w:r>
-            <w:proofErr w:type="spellStart"/>
-            <w:r>
-              <w:rPr>
-                <w:lang w:val="en-US"/>
-              </w:rPr>
-              <w:t>nrow</w:t>
-            </w:r>
-            <w:proofErr w:type="spellEnd"/>
-            <w:r>
-              <w:rPr>
-                <w:lang w:val="en-US"/>
-              </w:rPr>
-              <w:t>(data)))</w:t>
-            </w:r>
-          </w:p>
-          <w:p>
-            <w:pPr>
-              <w:rPr>
-                <w:lang w:val="en-US"/>
-              </w:rPr>
-            </w:pPr>
-            <w:r>
-              <w:rPr>
-                <w:lang w:val="en-US"/>
-              </w:rPr>
-              <w:t xml:space="preserve">    #print(</w:t>
-            </w:r>
-            <w:proofErr w:type="spellStart"/>
-            <w:r>
-              <w:rPr>
-                <w:lang w:val="en-US"/>
-              </w:rPr>
-              <w:t>paste0</w:t>
-            </w:r>
-            <w:proofErr w:type="spellEnd"/>
-            <w:r>
-              <w:rPr>
-                <w:lang w:val="en-US"/>
-              </w:rPr>
-              <w:t>("counter: ", counter))</w:t>
-            </w:r>
-          </w:p>
-          <w:p>
-            <w:pPr>
-              <w:rPr>
-                <w:lang w:val="en-US"/>
-              </w:rPr>
-            </w:pPr>
-            <w:r>
-              <w:rPr>
-                <w:lang w:val="en-US"/>
-              </w:rPr>
-              <w:t xml:space="preserve">    </w:t>
-            </w:r>
-            <w:proofErr w:type="spellStart"/>
-            <w:r>
-              <w:rPr>
-                <w:lang w:val="en-US"/>
-              </w:rPr>
-              <w:t>data1</w:t>
-            </w:r>
-            <w:proofErr w:type="spellEnd"/>
-            <w:r>
-              <w:rPr>
-                <w:lang w:val="en-US"/>
-              </w:rPr>
-              <w:t>&lt;-</w:t>
-            </w:r>
-            <w:proofErr w:type="spellStart"/>
-            <w:r>
-              <w:rPr>
-                <w:lang w:val="en-US"/>
-              </w:rPr>
-              <w:t>read.table</w:t>
-            </w:r>
-            <w:proofErr w:type="spellEnd"/>
-            <w:r>
-              <w:rPr>
-                <w:lang w:val="en-US"/>
-              </w:rPr>
-              <w:t>(</w:t>
-            </w:r>
-            <w:proofErr w:type="spellStart"/>
-            <w:r>
-              <w:rPr>
-                <w:lang w:val="en-US"/>
-              </w:rPr>
-              <w:t>fileConnection,nrows</w:t>
-            </w:r>
-            <w:proofErr w:type="spellEnd"/>
-            <w:r>
-              <w:rPr>
-                <w:lang w:val="en-US"/>
-              </w:rPr>
-              <w:t>=</w:t>
-            </w:r>
-            <w:proofErr w:type="spellStart"/>
-            <w:r>
-              <w:rPr>
-                <w:lang w:val="en-US"/>
-              </w:rPr>
-              <w:t>nrows_size,col.names</w:t>
-            </w:r>
-            <w:proofErr w:type="spellEnd"/>
-            <w:r>
-              <w:rPr>
-                <w:lang w:val="en-US"/>
-              </w:rPr>
-              <w:t xml:space="preserve"> = </w:t>
-            </w:r>
-            <w:proofErr w:type="spellStart"/>
-            <w:r>
-              <w:rPr>
-                <w:lang w:val="en-US"/>
-              </w:rPr>
-              <w:t>columnNames,fill</w:t>
-            </w:r>
-            <w:proofErr w:type="spellEnd"/>
-            <w:r>
-              <w:rPr>
-                <w:lang w:val="en-US"/>
-              </w:rPr>
-              <w:t>=</w:t>
-            </w:r>
-            <w:proofErr w:type="spellStart"/>
-            <w:r>
-              <w:rPr>
-                <w:lang w:val="en-US"/>
-              </w:rPr>
-              <w:t>TRUE,sep</w:t>
-            </w:r>
-            <w:proofErr w:type="spellEnd"/>
-            <w:r>
-              <w:rPr>
-                <w:lang w:val="en-US"/>
-              </w:rPr>
-              <w:t>=</w:t>
-            </w:r>
-            <w:proofErr w:type="spellStart"/>
-            <w:r>
-              <w:rPr>
-                <w:lang w:val="en-US"/>
-              </w:rPr>
-              <w:t>sep</w:t>
-            </w:r>
-            <w:proofErr w:type="spellEnd"/>
-            <w:r>
-              <w:rPr>
-                <w:lang w:val="en-US"/>
-              </w:rPr>
-              <w:t>)</w:t>
-            </w:r>
-          </w:p>
-          <w:p>
-            <w:pPr>
-              <w:rPr>
-                <w:lang w:val="en-US"/>
-              </w:rPr>
-            </w:pPr>
-            <w:r>
-              <w:rPr>
-                <w:lang w:val="en-US"/>
-              </w:rPr>
-              <w:t xml:space="preserve">    data &lt;- </w:t>
-            </w:r>
-            <w:proofErr w:type="spellStart"/>
-            <w:r>
-              <w:rPr>
-                <w:lang w:val="en-US"/>
-              </w:rPr>
-              <w:t>rbind</w:t>
-            </w:r>
-            <w:proofErr w:type="spellEnd"/>
-            <w:r>
-              <w:rPr>
-                <w:lang w:val="en-US"/>
-              </w:rPr>
-              <w:t xml:space="preserve">(data, </w:t>
-            </w:r>
-            <w:proofErr w:type="spellStart"/>
-            <w:r>
-              <w:rPr>
-                <w:lang w:val="en-US"/>
-              </w:rPr>
-              <w:t>data1</w:t>
-            </w:r>
-            <w:proofErr w:type="spellEnd"/>
-            <w:r>
-              <w:rPr>
-                <w:lang w:val="en-US"/>
-              </w:rPr>
-              <w:t xml:space="preserve">) </w:t>
-            </w:r>
-          </w:p>
-          <w:p>
-            <w:pPr>
-              <w:rPr>
-                <w:lang w:val="en-US"/>
-              </w:rPr>
-            </w:pPr>
-            <w:r>
-              <w:rPr>
-                <w:lang w:val="en-US"/>
-              </w:rPr>
-              <w:t xml:space="preserve">  }</w:t>
-            </w:r>
-          </w:p>
-          <w:p>
-            <w:pPr>
-              <w:rPr>
-                <w:lang w:val="en-US"/>
-              </w:rPr>
-            </w:pPr>
-            <w:r>
-              <w:rPr>
-                <w:lang w:val="en-US"/>
-              </w:rPr>
-              <w:t xml:space="preserve">  #data</w:t>
-            </w:r>
-          </w:p>
-          <w:p>
-            <w:pPr>
-              <w:rPr>
-                <w:lang w:val="en-US"/>
-              </w:rPr>
-            </w:pPr>
-            <w:r>
-              <w:rPr>
-                <w:lang w:val="en-US"/>
-              </w:rPr>
-              <w:t xml:space="preserve">  </w:t>
-            </w:r>
-            <w:proofErr w:type="spellStart"/>
-            <w:r>
-              <w:rPr>
-                <w:lang w:val="en-US"/>
-              </w:rPr>
-              <w:t>wynik</w:t>
-            </w:r>
-            <w:proofErr w:type="spellEnd"/>
-            <w:r>
-              <w:rPr>
-                <w:lang w:val="en-US"/>
-              </w:rPr>
-              <w:t xml:space="preserve"> &lt;- </w:t>
-            </w:r>
-            <w:proofErr w:type="spellStart"/>
-            <w:r>
-              <w:rPr>
-                <w:lang w:val="en-US"/>
-              </w:rPr>
-              <w:t>rankAccount</w:t>
-            </w:r>
-            <w:proofErr w:type="spellEnd"/>
-            <w:r>
-              <w:rPr>
-                <w:lang w:val="en-US"/>
-              </w:rPr>
-              <w:t xml:space="preserve">(data, </w:t>
-            </w:r>
-            <w:proofErr w:type="spellStart"/>
-            <w:r>
-              <w:rPr>
-                <w:lang w:val="en-US"/>
-              </w:rPr>
-              <w:t>colName</w:t>
-            </w:r>
-            <w:proofErr w:type="spellEnd"/>
-            <w:r>
-              <w:rPr>
-                <w:lang w:val="en-US"/>
-              </w:rPr>
-              <w:t xml:space="preserve">, </w:t>
-            </w:r>
-            <w:proofErr w:type="spellStart"/>
-            <w:r>
-              <w:rPr>
-                <w:lang w:val="en-US"/>
-              </w:rPr>
-              <w:t>groupName</w:t>
-            </w:r>
-            <w:proofErr w:type="spellEnd"/>
-            <w:r>
-              <w:rPr>
-                <w:lang w:val="en-US"/>
-              </w:rPr>
-              <w:t xml:space="preserve">, </w:t>
-            </w:r>
-            <w:proofErr w:type="spellStart"/>
-            <w:r>
-              <w:rPr>
-                <w:lang w:val="en-US"/>
-              </w:rPr>
-              <w:t>valueSort</w:t>
-            </w:r>
-            <w:proofErr w:type="spellEnd"/>
-            <w:r>
-              <w:rPr>
-                <w:lang w:val="en-US"/>
-              </w:rPr>
-              <w:t>, num)</w:t>
-            </w:r>
-          </w:p>
-          <w:p>
-            <w:pPr>
-              <w:rPr>
-                <w:lang w:val="en-US"/>
-              </w:rPr>
-            </w:pPr>
-            <w:r>
-              <w:rPr>
-                <w:lang w:val="en-US"/>
-              </w:rPr>
-              <w:t xml:space="preserve">  </w:t>
-            </w:r>
-            <w:proofErr w:type="spellStart"/>
-            <w:r>
-              <w:rPr>
-                <w:lang w:val="en-US"/>
-              </w:rPr>
-              <w:t>wynik</w:t>
-            </w:r>
-            <w:proofErr w:type="spellEnd"/>
-          </w:p>
-          <w:p>
-            <w:pPr>
-              <w:rPr>
-                <w:lang w:val="en-US"/>
-              </w:rPr>
-            </w:pPr>
-            <w:r>
-              <w:rPr>
-                <w:lang w:val="en-US"/>
-              </w:rPr>
-              <w:t>}</w:t>
-            </w:r>
-          </w:p>
-          <w:p>
-            <w:pPr>
-              <w:rPr>
-                <w:lang w:val="en-US"/>
-              </w:rPr>
-            </w:pPr>
-          </w:p>
-          <w:p>
-            <w:pPr>
-              <w:rPr>
-                <w:lang w:val="en-US"/>
-              </w:rPr>
-            </w:pPr>
-            <w:r>
-              <w:rPr>
-                <w:lang w:val="en-US"/>
-              </w:rPr>
-              <w:t>filename = "konta.csv"</w:t>
-            </w:r>
-          </w:p>
-          <w:p>
-            <w:pPr>
-              <w:rPr>
-                <w:lang w:val="en-US"/>
-              </w:rPr>
-            </w:pPr>
-            <w:r>
-              <w:rPr>
-                <w:lang w:val="en-US"/>
-              </w:rPr>
-              <w:t>size = 1000</w:t>
-            </w:r>
-          </w:p>
-          <w:p>
-            <w:pPr>
-              <w:rPr>
-                <w:lang w:val="en-US"/>
-              </w:rPr>
-            </w:pPr>
-            <w:proofErr w:type="spellStart"/>
-            <w:r>
-              <w:rPr>
-                <w:lang w:val="en-US"/>
-              </w:rPr>
-              <w:t>colName</w:t>
-            </w:r>
-            <w:proofErr w:type="spellEnd"/>
-            <w:r>
-              <w:rPr>
-                <w:lang w:val="en-US"/>
-              </w:rPr>
-              <w:t xml:space="preserve"> &lt;- "occupation"</w:t>
-            </w:r>
-          </w:p>
-          <w:p>
-            <w:pPr>
-              <w:rPr>
-                <w:lang w:val="en-US"/>
-              </w:rPr>
-            </w:pPr>
-            <w:proofErr w:type="spellStart"/>
-            <w:r>
-              <w:rPr>
-                <w:lang w:val="en-US"/>
-              </w:rPr>
-              <w:t>groupName</w:t>
-            </w:r>
-            <w:proofErr w:type="spellEnd"/>
-            <w:r>
-              <w:rPr>
-                <w:lang w:val="en-US"/>
-              </w:rPr>
-              <w:t xml:space="preserve"> &lt;- "</w:t>
-            </w:r>
-            <w:proofErr w:type="spellStart"/>
-            <w:r>
-              <w:rPr>
-                <w:lang w:val="en-US"/>
-              </w:rPr>
-              <w:t>NAUCZYCIEL</w:t>
-            </w:r>
-            <w:proofErr w:type="spellEnd"/>
-            <w:r>
-              <w:rPr>
-                <w:lang w:val="en-US"/>
-              </w:rPr>
-              <w:t>"</w:t>
-            </w:r>
-          </w:p>
-          <w:p>
-            <w:pPr>
-              <w:rPr>
-                <w:lang w:val="en-US"/>
-              </w:rPr>
-            </w:pPr>
-            <w:proofErr w:type="spellStart"/>
-            <w:r>
-              <w:rPr>
-                <w:lang w:val="en-US"/>
-              </w:rPr>
-              <w:t>valueSort</w:t>
-            </w:r>
-            <w:proofErr w:type="spellEnd"/>
-            <w:r>
-              <w:rPr>
-                <w:lang w:val="en-US"/>
-              </w:rPr>
-              <w:t xml:space="preserve"> = "</w:t>
-            </w:r>
-            <w:proofErr w:type="spellStart"/>
-            <w:r>
-              <w:rPr>
-                <w:lang w:val="en-US"/>
-              </w:rPr>
-              <w:t>saldo</w:t>
-            </w:r>
-            <w:proofErr w:type="spellEnd"/>
-            <w:r>
-              <w:rPr>
-                <w:lang w:val="en-US"/>
-              </w:rPr>
-              <w:t>"</w:t>
-            </w:r>
-          </w:p>
-          <w:p>
-            <w:pPr>
-              <w:rPr>
-                <w:lang w:val="en-US"/>
-              </w:rPr>
-            </w:pPr>
-            <w:r>
-              <w:rPr>
-                <w:lang w:val="en-US"/>
-              </w:rPr>
-              <w:t>num&lt;- 10</w:t>
-            </w:r>
-          </w:p>
-          <w:p>
-            <w:pPr>
-              <w:rPr>
-                <w:lang w:val="en-US"/>
-              </w:rPr>
-            </w:pPr>
-          </w:p>
-          <w:p>
-            <w:pPr>
-              <w:rPr>
-                <w:lang w:val="en-US"/>
-              </w:rPr>
-            </w:pPr>
-            <w:proofErr w:type="spellStart"/>
-            <w:r>
-              <w:rPr>
-                <w:lang w:val="en-US"/>
-              </w:rPr>
-              <w:t>wynik_zad3_2</w:t>
-            </w:r>
-            <w:proofErr w:type="spellEnd"/>
-            <w:r>
-              <w:rPr>
-                <w:lang w:val="en-US"/>
-              </w:rPr>
-              <w:t xml:space="preserve"> &lt;- </w:t>
-            </w:r>
-            <w:proofErr w:type="spellStart"/>
-            <w:r>
-              <w:rPr>
-                <w:lang w:val="en-US"/>
-              </w:rPr>
-              <w:t>rankAccountBigDatatoChunk</w:t>
-            </w:r>
-            <w:proofErr w:type="spellEnd"/>
-            <w:r>
-              <w:rPr>
-                <w:lang w:val="en-US"/>
-              </w:rPr>
-              <w:t xml:space="preserve">(filename, size, </w:t>
-            </w:r>
-            <w:proofErr w:type="spellStart"/>
-            <w:r>
-              <w:rPr>
-                <w:lang w:val="en-US"/>
-              </w:rPr>
-              <w:t>colName</w:t>
-            </w:r>
-            <w:proofErr w:type="spellEnd"/>
-            <w:r>
-              <w:rPr>
-                <w:lang w:val="en-US"/>
-              </w:rPr>
-              <w:t xml:space="preserve">, </w:t>
-            </w:r>
-            <w:proofErr w:type="spellStart"/>
-            <w:r>
-              <w:rPr>
-                <w:lang w:val="en-US"/>
-              </w:rPr>
-              <w:t>groupName</w:t>
-            </w:r>
-            <w:proofErr w:type="spellEnd"/>
-            <w:r>
-              <w:rPr>
-                <w:lang w:val="en-US"/>
-              </w:rPr>
-              <w:t xml:space="preserve">, </w:t>
-            </w:r>
-            <w:proofErr w:type="spellStart"/>
-            <w:r>
-              <w:rPr>
-                <w:lang w:val="en-US"/>
-              </w:rPr>
-              <w:t>valueSort</w:t>
-            </w:r>
-            <w:proofErr w:type="spellEnd"/>
-            <w:r>
-              <w:rPr>
-                <w:lang w:val="en-US"/>
-              </w:rPr>
-              <w:t>, num)</w:t>
-            </w:r>
-          </w:p>
-          <w:p>
-            <w:proofErr w:type="spellStart"/>
-            <w:r>
-              <w:t>wynik_zad3_2</w:t>
+            <w:proofErr w:type="spellStart"/>
+            <w:r>
+              <w:t>wynik_zad3_2v2</w:t>
             </w:r>
             <w:proofErr w:type="spellEnd"/>
           </w:p>
         </w:tc>
       </w:tr>
     </w:tbl>
+    <w:p/>
     <w:p/>
     <w:p>
       <w:pPr>
@@ -2475,15 +3307,7 @@
     </w:p>
     <w:p>
       <w:r>
-        <w:t>#</w:t>
-      </w:r>
-      <w:proofErr w:type="spellStart"/>
-      <w:r>
-        <w:t>3.SPRAWIDZIC</w:t>
-      </w:r>
-      <w:proofErr w:type="spellEnd"/>
-      <w:r>
-        <w:t xml:space="preserve"> CZY DA </w:t>
+        <w:t xml:space="preserve">#3.SPRAWIDZIC CZY DA </w:t>
       </w:r>
       <w:proofErr w:type="spellStart"/>
       <w:r>
@@ -2544,9 +3368,12 @@
     </w:p>
     <w:p>
       <w:r>
+        <w:rPr>
+          <w:noProof/>
+        </w:rPr>
         <w:lastRenderedPageBreak/>
         <w:drawing>
-          <wp:inline distT="0" distB="0" distL="0" distR="0" wp14:anchorId="375A1450" wp14:editId="177E4412">
+          <wp:inline distT="0" distB="0" distL="0" distR="0" wp14:anchorId="25FF80C3" wp14:editId="55FB7CF3">
             <wp:extent cx="5760720" cy="2806065"/>
             <wp:effectExtent l="0" t="0" r="0" b="0"/>
             <wp:docPr id="6" name="Obraz 6"/>
@@ -2581,8 +3408,6 @@
           </wp:inline>
         </w:drawing>
       </w:r>
-      <w:bookmarkStart w:id="0" w:name="_GoBack"/>
-      <w:bookmarkEnd w:id="0"/>
     </w:p>
     <w:p>
       <w:r>
@@ -2610,15 +3435,7 @@
           </w:tcPr>
           <w:p>
             <w:r>
-              <w:t>#</w:t>
-            </w:r>
-            <w:proofErr w:type="spellStart"/>
-            <w:r>
-              <w:t>3.SPRAWIDZIC</w:t>
-            </w:r>
-            <w:proofErr w:type="spellEnd"/>
-            <w:r>
-              <w:t xml:space="preserve"> CZY DA </w:t>
+              <w:t xml:space="preserve">#3.SPRAWIDZIC CZY DA </w:t>
             </w:r>
             <w:proofErr w:type="spellStart"/>
             <w:r>
@@ -2803,21 +3620,7 @@
               <w:rPr>
                 <w:lang w:val="en-US"/>
               </w:rPr>
-              <w:t xml:space="preserve">                 password=pass) #</w:t>
-            </w:r>
-            <w:proofErr w:type="spellStart"/>
-            <w:r>
-              <w:rPr>
-                <w:lang w:val="en-US"/>
-              </w:rPr>
-              <w:t>askForPassword</w:t>
-            </w:r>
-            <w:proofErr w:type="spellEnd"/>
-            <w:r>
-              <w:rPr>
-                <w:lang w:val="en-US"/>
-              </w:rPr>
-              <w:t>("database pass"))</w:t>
+              <w:t xml:space="preserve">                 password=pass) #askForPassword("database pass"))</w:t>
             </w:r>
           </w:p>
           <w:p>
@@ -2891,21 +3694,7 @@
               <w:rPr>
                 <w:lang w:val="en-US"/>
               </w:rPr>
-              <w:t>#</w:t>
-            </w:r>
-            <w:proofErr w:type="spellStart"/>
-            <w:r>
-              <w:rPr>
-                <w:lang w:val="en-US"/>
-              </w:rPr>
-              <w:t>dbDisconnect</w:t>
-            </w:r>
-            <w:proofErr w:type="spellEnd"/>
-            <w:r>
-              <w:rPr>
-                <w:lang w:val="en-US"/>
-              </w:rPr>
-              <w:t>(conn)</w:t>
+              <w:t>#dbDisconnect(conn)</w:t>
             </w:r>
           </w:p>
           <w:p>
@@ -3937,21 +4726,7 @@
               <w:rPr>
                 <w:lang w:val="en-US"/>
               </w:rPr>
-              <w:t>#</w:t>
-            </w:r>
-            <w:proofErr w:type="spellStart"/>
-            <w:r>
-              <w:rPr>
-                <w:lang w:val="en-US"/>
-              </w:rPr>
-              <w:t>dbListTables</w:t>
-            </w:r>
-            <w:proofErr w:type="spellEnd"/>
-            <w:r>
-              <w:rPr>
-                <w:lang w:val="en-US"/>
-              </w:rPr>
-              <w:t xml:space="preserve">(conn) T test </w:t>
+              <w:t xml:space="preserve">#dbListTables(conn) T test </w:t>
             </w:r>
             <w:proofErr w:type="spellStart"/>
             <w:r>
@@ -3972,35 +4747,7 @@
               <w:rPr>
                 <w:lang w:val="en-US"/>
               </w:rPr>
-              <w:t>#</w:t>
-            </w:r>
-            <w:proofErr w:type="spellStart"/>
-            <w:r>
-              <w:rPr>
-                <w:lang w:val="en-US"/>
-              </w:rPr>
-              <w:t>dbGetQuery</w:t>
-            </w:r>
-            <w:proofErr w:type="spellEnd"/>
-            <w:r>
-              <w:rPr>
-                <w:lang w:val="en-US"/>
-              </w:rPr>
-              <w:t>(</w:t>
-            </w:r>
-            <w:proofErr w:type="spellStart"/>
-            <w:r>
-              <w:rPr>
-                <w:lang w:val="en-US"/>
-              </w:rPr>
-              <w:t>conn,"SELECT</w:t>
-            </w:r>
-            <w:proofErr w:type="spellEnd"/>
-            <w:r>
-              <w:rPr>
-                <w:lang w:val="en-US"/>
-              </w:rPr>
-              <w:t xml:space="preserve"> * FROM </w:t>
+              <w:t xml:space="preserve">#dbGetQuery(conn,"SELECT * FROM </w:t>
             </w:r>
             <w:proofErr w:type="spellStart"/>
             <w:r>
@@ -4186,7 +4933,7 @@
 </file>
 
 <file path=word/styles.xml><?xml version="1.0" encoding="utf-8"?>
-<w:styles xmlns:mc="http://schemas.openxmlformats.org/markup-compatibility/2006" xmlns:r="http://schemas.openxmlformats.org/officeDocument/2006/relationships" xmlns:w="http://schemas.openxmlformats.org/wordprocessingml/2006/main" xmlns:w14="http://schemas.microsoft.com/office/word/2010/wordml" xmlns:w15="http://schemas.microsoft.com/office/word/2012/wordml" xmlns:w16cid="http://schemas.microsoft.com/office/word/2016/wordml/cid" xmlns:w16se="http://schemas.microsoft.com/office/word/2015/wordml/symex" mc:Ignorable="w14 w15 w16se w16cid">
+<w:styles xmlns:mc="http://schemas.openxmlformats.org/markup-compatibility/2006" xmlns:r="http://schemas.openxmlformats.org/officeDocument/2006/relationships" xmlns:w="http://schemas.openxmlformats.org/wordprocessingml/2006/main" xmlns:w14="http://schemas.microsoft.com/office/word/2010/wordml" xmlns:w15="http://schemas.microsoft.com/office/word/2012/wordml" xmlns:w16cex="http://schemas.microsoft.com/office/word/2018/wordml/cex" xmlns:w16cid="http://schemas.microsoft.com/office/word/2016/wordml/cid" xmlns:w16="http://schemas.microsoft.com/office/word/2018/wordml" xmlns:w16sdtdh="http://schemas.microsoft.com/office/word/2020/wordml/sdtdatahash" xmlns:w16se="http://schemas.microsoft.com/office/word/2015/wordml/symex" mc:Ignorable="w14 w15 w16se w16cid w16 w16cex w16sdtdh">
   <w:docDefaults>
     <w:rPrDefault>
       <w:rPr>
@@ -4202,7 +4949,7 @@
       </w:pPr>
     </w:pPrDefault>
   </w:docDefaults>
-  <w:latentStyles w:defLockedState="0" w:defUIPriority="99" w:defSemiHidden="0" w:defUnhideWhenUsed="0" w:defQFormat="0" w:count="375">
+  <w:latentStyles w:defLockedState="0" w:defUIPriority="99" w:defSemiHidden="0" w:defUnhideWhenUsed="0" w:defQFormat="0" w:count="376">
     <w:lsdException w:name="Normal" w:uiPriority="0" w:qFormat="1"/>
     <w:lsdException w:name="heading 1" w:uiPriority="9" w:qFormat="1"/>
     <w:lsdException w:name="heading 2" w:semiHidden="1" w:uiPriority="9" w:unhideWhenUsed="1" w:qFormat="1"/>
@@ -4351,11 +5098,11 @@
     <w:lsdException w:name="Table Elegant" w:semiHidden="1" w:unhideWhenUsed="1"/>
     <w:lsdException w:name="Table Professional" w:semiHidden="1" w:unhideWhenUsed="1"/>
     <w:lsdException w:name="Table Subtle 1" w:semiHidden="1" w:unhideWhenUsed="1"/>
+    <w:lsdException w:name="Table Subtle 2" w:semiHidden="1" w:unhideWhenUsed="1"/>
     <w:lsdException w:name="Table Web 1" w:semiHidden="1" w:unhideWhenUsed="1"/>
     <w:lsdException w:name="Table Web 2" w:semiHidden="1" w:unhideWhenUsed="1"/>
     <w:lsdException w:name="Balloon Text" w:semiHidden="1" w:unhideWhenUsed="1"/>
     <w:lsdException w:name="Table Grid" w:uiPriority="39"/>
-    <w:lsdException w:name="Table Theme" w:semiHidden="1" w:unhideWhenUsed="1"/>
     <w:lsdException w:name="Placeholder Text" w:semiHidden="1"/>
     <w:lsdException w:name="No Spacing" w:uiPriority="1" w:qFormat="1"/>
     <w:lsdException w:name="Light Shading" w:uiPriority="60"/>
@@ -4575,6 +5322,7 @@
     <w:lsdException w:name="Smart Hyperlink" w:semiHidden="1" w:unhideWhenUsed="1"/>
     <w:lsdException w:name="Hashtag" w:semiHidden="1" w:unhideWhenUsed="1"/>
     <w:lsdException w:name="Unresolved Mention" w:semiHidden="1" w:unhideWhenUsed="1"/>
+    <w:lsdException w:name="Smart Link" w:semiHidden="1" w:unhideWhenUsed="1"/>
   </w:latentStyles>
   <w:style w:type="paragraph" w:default="1" w:styleId="Normalny">
     <w:name w:val="Normal"/>

</xml_diff>